<commit_message>
add 3 new Exercises 08 ENCAPSULATION - EXERCISES (3/6)
</commit_message>
<xml_diff>
--- a/Exercises/08 ENCAPSULATION - EXERCISES/03. CSharp-OOP-Basics-Encapsulation-Exercises.docx
+++ b/Exercises/08 ENCAPSULATION - EXERCISES/03. CSharp-OOP-Basics-Encapsulation-Exercises.docx
@@ -1,6 +1,6 @@
 
 <file path=word/document.xml><?xml version="1.0" encoding="utf-8"?>
-<w:document xmlns:wpc="http://schemas.microsoft.com/office/word/2010/wordprocessingCanvas" xmlns:cx="http://schemas.microsoft.com/office/drawing/2014/chartex" xmlns:cx1="http://schemas.microsoft.com/office/drawing/2015/9/8/chartex" xmlns:cx2="http://schemas.microsoft.com/office/drawing/2015/10/21/chartex" xmlns:cx3="http://schemas.microsoft.com/office/drawing/2016/5/9/chartex" xmlns:cx4="http://schemas.microsoft.com/office/drawing/2016/5/10/chartex" xmlns:cx5="http://schemas.microsoft.com/office/drawing/2016/5/11/chartex" xmlns:cx6="http://schemas.microsoft.com/office/drawing/2016/5/12/chartex" xmlns:cx7="http://schemas.microsoft.com/office/drawing/2016/5/13/chartex" xmlns:cx8="http://schemas.microsoft.com/office/drawing/2016/5/14/chartex" xmlns:mc="http://schemas.openxmlformats.org/markup-compatibility/2006" xmlns:aink="http://schemas.microsoft.com/office/drawing/2016/ink" xmlns:am3d="http://schemas.microsoft.com/office/drawing/2017/model3d" xmlns:o="urn:schemas-microsoft-com:office:office" xmlns:r="http://schemas.openxmlformats.org/officeDocument/2006/relationships" xmlns:m="http://schemas.openxmlformats.org/officeDocument/2006/math" xmlns:v="urn:schemas-microsoft-com:vml" xmlns:wp14="http://schemas.microsoft.com/office/word/2010/wordprocessingDrawing" xmlns:wp="http://schemas.openxmlformats.org/drawingml/2006/wordprocessingDrawing" xmlns:w10="urn:schemas-microsoft-com:office:word" xmlns:w="http://schemas.openxmlformats.org/wordprocessingml/2006/main" xmlns:w14="http://schemas.microsoft.com/office/word/2010/wordml" xmlns:w15="http://schemas.microsoft.com/office/word/2012/wordml" xmlns:w16cid="http://schemas.microsoft.com/office/word/2016/wordml/cid" xmlns:w16se="http://schemas.microsoft.com/office/word/2015/wordml/symex" xmlns:wpg="http://schemas.microsoft.com/office/word/2010/wordprocessingGroup" xmlns:wpi="http://schemas.microsoft.com/office/word/2010/wordprocessingInk" xmlns:wne="http://schemas.microsoft.com/office/word/2006/wordml" xmlns:wps="http://schemas.microsoft.com/office/word/2010/wordprocessingShape" mc:Ignorable="w14 w15 w16se w16cid wp14">
+<w:document xmlns:wpc="http://schemas.microsoft.com/office/word/2010/wordprocessingCanvas" xmlns:mc="http://schemas.openxmlformats.org/markup-compatibility/2006" xmlns:o="urn:schemas-microsoft-com:office:office" xmlns:r="http://schemas.openxmlformats.org/officeDocument/2006/relationships" xmlns:m="http://schemas.openxmlformats.org/officeDocument/2006/math" xmlns:v="urn:schemas-microsoft-com:vml" xmlns:wp14="http://schemas.microsoft.com/office/word/2010/wordprocessingDrawing" xmlns:wp="http://schemas.openxmlformats.org/drawingml/2006/wordprocessingDrawing" xmlns:w10="urn:schemas-microsoft-com:office:word" xmlns:w="http://schemas.openxmlformats.org/wordprocessingml/2006/main" xmlns:w14="http://schemas.microsoft.com/office/word/2010/wordml" xmlns:wpg="http://schemas.microsoft.com/office/word/2010/wordprocessingGroup" xmlns:wpi="http://schemas.microsoft.com/office/word/2010/wordprocessingInk" xmlns:wne="http://schemas.microsoft.com/office/word/2006/wordml" xmlns:wps="http://schemas.microsoft.com/office/word/2010/wordprocessingShape" mc:Ignorable="w14 wp14">
   <w:body>
     <w:p>
       <w:pPr>
@@ -38,7 +38,7 @@
       <w:r>
         <w:t xml:space="preserve"> for the </w:t>
       </w:r>
-      <w:hyperlink r:id="rId8">
+      <w:hyperlink r:id="rId9">
         <w:r>
           <w:rPr>
             <w:rStyle w:val="InternetLink"/>
@@ -56,7 +56,7 @@
       <w:r>
         <w:t xml:space="preserve">. Please submit your solutions (source code) of all below described problems in </w:t>
       </w:r>
-      <w:hyperlink r:id="rId9" w:history="1">
+      <w:hyperlink r:id="rId10" w:history="1">
         <w:r>
           <w:rPr>
             <w:rStyle w:val="Hyperlink"/>
@@ -84,7 +84,7 @@
       <w:r>
         <w:t xml:space="preserve">volume (formulas: </w:t>
       </w:r>
-      <w:hyperlink r:id="rId10" w:history="1">
+      <w:hyperlink r:id="rId11" w:history="1">
         <w:r>
           <w:rPr>
             <w:rStyle w:val="Hyperlink"/>
@@ -465,6 +465,8 @@
                 <w:noProof/>
               </w:rPr>
             </w:pPr>
+            <w:bookmarkStart w:id="0" w:name="OLE_LINK3"/>
+            <w:bookmarkStart w:id="1" w:name="OLE_LINK4"/>
             <w:r>
               <w:rPr>
                 <w:rFonts w:ascii="Consolas" w:eastAsia="Courier New" w:hAnsi="Consolas" w:cs="Consolas"/>
@@ -481,6 +483,10 @@
                 <w:noProof/>
               </w:rPr>
             </w:pPr>
+            <w:bookmarkStart w:id="2" w:name="OLE_LINK5"/>
+            <w:bookmarkStart w:id="3" w:name="OLE_LINK18"/>
+            <w:bookmarkEnd w:id="0"/>
+            <w:bookmarkEnd w:id="1"/>
             <w:r>
               <w:rPr>
                 <w:rFonts w:ascii="Consolas" w:eastAsia="Courier New" w:hAnsi="Consolas" w:cs="Consolas"/>
@@ -497,6 +503,10 @@
                 <w:noProof/>
               </w:rPr>
             </w:pPr>
+            <w:bookmarkStart w:id="4" w:name="OLE_LINK19"/>
+            <w:bookmarkStart w:id="5" w:name="OLE_LINK20"/>
+            <w:bookmarkEnd w:id="2"/>
+            <w:bookmarkEnd w:id="3"/>
             <w:r>
               <w:rPr>
                 <w:rFonts w:ascii="Consolas" w:eastAsia="Courier New" w:hAnsi="Consolas" w:cs="Consolas"/>
@@ -504,6 +514,8 @@
               </w:rPr>
               <w:t>Volume - 7.80</w:t>
             </w:r>
+            <w:bookmarkEnd w:id="4"/>
+            <w:bookmarkEnd w:id="5"/>
           </w:p>
         </w:tc>
       </w:tr>
@@ -712,6 +724,8 @@
                 <w:noProof/>
               </w:rPr>
             </w:pPr>
+            <w:bookmarkStart w:id="6" w:name="OLE_LINK1"/>
+            <w:bookmarkStart w:id="7" w:name="OLE_LINK2"/>
             <w:r>
               <w:rPr>
                 <w:rFonts w:ascii="Consolas" w:eastAsia="Courier New" w:hAnsi="Consolas" w:cs="Consolas"/>
@@ -719,10 +733,10 @@
               </w:rPr>
               <w:t xml:space="preserve">Width </w:t>
             </w:r>
-            <w:bookmarkStart w:id="0" w:name="OLE_LINK6"/>
-            <w:bookmarkStart w:id="1" w:name="OLE_LINK7"/>
-            <w:bookmarkStart w:id="2" w:name="OLE_LINK8"/>
-            <w:bookmarkStart w:id="3" w:name="OLE_LINK9"/>
+            <w:bookmarkStart w:id="8" w:name="OLE_LINK6"/>
+            <w:bookmarkStart w:id="9" w:name="OLE_LINK7"/>
+            <w:bookmarkStart w:id="10" w:name="OLE_LINK8"/>
+            <w:bookmarkStart w:id="11" w:name="OLE_LINK9"/>
             <w:r>
               <w:rPr>
                 <w:rFonts w:ascii="Consolas" w:eastAsia="Courier New" w:hAnsi="Consolas" w:cs="Consolas"/>
@@ -744,10 +758,12 @@
               </w:rPr>
               <w:t>.</w:t>
             </w:r>
-            <w:bookmarkEnd w:id="0"/>
-            <w:bookmarkEnd w:id="1"/>
-            <w:bookmarkEnd w:id="2"/>
-            <w:bookmarkEnd w:id="3"/>
+            <w:bookmarkEnd w:id="6"/>
+            <w:bookmarkEnd w:id="7"/>
+            <w:bookmarkEnd w:id="8"/>
+            <w:bookmarkEnd w:id="9"/>
+            <w:bookmarkEnd w:id="10"/>
+            <w:bookmarkEnd w:id="11"/>
             <w:r>
               <w:rPr>
                 <w:rFonts w:ascii="Consolas" w:eastAsia="Courier New" w:hAnsi="Consolas" w:cs="Consolas"/>
@@ -840,6 +856,7 @@
         <w:jc w:val="both"/>
       </w:pPr>
       <w:r>
+        <w:lastRenderedPageBreak/>
         <w:t>Step 2. Ensure Classes Have a Correct State</w:t>
       </w:r>
     </w:p>
@@ -904,7 +921,23 @@
         <w:rPr>
           <w:rStyle w:val="CodeChar"/>
         </w:rPr>
-        <w:t>"Name cannot be empty."</w:t>
+        <w:t>"</w:t>
+      </w:r>
+      <w:bookmarkStart w:id="12" w:name="OLE_LINK21"/>
+      <w:bookmarkStart w:id="13" w:name="OLE_LINK22"/>
+      <w:r>
+        <w:rPr>
+          <w:rStyle w:val="CodeChar"/>
+        </w:rPr>
+        <w:t>Name cannot be empty.</w:t>
+      </w:r>
+      <w:bookmarkEnd w:id="12"/>
+      <w:bookmarkEnd w:id="13"/>
+      <w:r>
+        <w:rPr>
+          <w:rStyle w:val="CodeChar"/>
+        </w:rPr>
+        <w:t>"</w:t>
       </w:r>
       <w:r>
         <w:rPr>
@@ -959,12 +992,16 @@
         </w:rPr>
         <w:t>"</w:t>
       </w:r>
+      <w:bookmarkStart w:id="14" w:name="OLE_LINK23"/>
+      <w:bookmarkStart w:id="15" w:name="OLE_LINK24"/>
       <w:r>
         <w:rPr>
           <w:rStyle w:val="CodeChar"/>
         </w:rPr>
         <w:t>Age should be between 0 and 15.</w:t>
       </w:r>
+      <w:bookmarkEnd w:id="14"/>
+      <w:bookmarkEnd w:id="15"/>
       <w:r>
         <w:rPr>
           <w:rStyle w:val="CodeChar"/>
@@ -1000,6 +1037,8 @@
       <w:r>
         <w:t>Step 4. Hide Internal Logic</w:t>
       </w:r>
+      <w:bookmarkStart w:id="16" w:name="_GoBack"/>
+      <w:bookmarkEnd w:id="16"/>
     </w:p>
     <w:p>
       <w:pPr>
@@ -1782,6 +1821,7 @@
         <w:rPr>
           <w:lang w:eastAsia="ja-JP"/>
         </w:rPr>
+        <w:lastRenderedPageBreak/>
         <w:t>Examples</w:t>
       </w:r>
     </w:p>
@@ -2902,6 +2942,7 @@
     </w:p>
     <w:p>
       <w:r>
+        <w:lastRenderedPageBreak/>
         <w:t>Everything that the class should expose is a getter for the calories per gram. Your task is to create the class with a proper constructor, fields, getters and setters. Make sure you use the proper access modifiers.</w:t>
       </w:r>
     </w:p>
@@ -3660,6 +3701,7 @@
     </w:p>
     <w:p>
       <w:r>
+        <w:lastRenderedPageBreak/>
         <w:t>The allowed weight of a topping is in the range [</w:t>
       </w:r>
       <w:r>
@@ -4824,6 +4866,7 @@
                 <w:rFonts w:ascii="Consolas" w:hAnsi="Consolas" w:cs="Consolas"/>
                 <w:noProof/>
               </w:rPr>
+              <w:lastRenderedPageBreak/>
               <w:t>Pizza Burgas</w:t>
             </w:r>
           </w:p>
@@ -5772,15 +5815,7 @@
         <w:rPr>
           <w:b/>
         </w:rPr>
-        <w:t>dat</w:t>
-      </w:r>
-      <w:bookmarkStart w:id="4" w:name="_GoBack"/>
-      <w:bookmarkEnd w:id="4"/>
-      <w:r>
-        <w:rPr>
-          <w:b/>
-        </w:rPr>
-        <w:t>a</w:t>
+        <w:t>data</w:t>
       </w:r>
       <w:r>
         <w:t xml:space="preserve"> appropriately.</w:t>
@@ -5948,16 +5983,16 @@
         </w:rPr>
         <w:t>"</w:t>
       </w:r>
-      <w:bookmarkStart w:id="5" w:name="OLE_LINK12"/>
-      <w:bookmarkStart w:id="6" w:name="OLE_LINK13"/>
+      <w:bookmarkStart w:id="17" w:name="OLE_LINK12"/>
+      <w:bookmarkStart w:id="18" w:name="OLE_LINK13"/>
       <w:r>
         <w:rPr>
           <w:rStyle w:val="CodeChar"/>
         </w:rPr>
         <w:t>A name should not be empty.</w:t>
       </w:r>
-      <w:bookmarkEnd w:id="5"/>
-      <w:bookmarkEnd w:id="6"/>
+      <w:bookmarkEnd w:id="17"/>
+      <w:bookmarkEnd w:id="18"/>
       <w:r>
         <w:rPr>
           <w:rStyle w:val="CodeChar"/>
@@ -5974,6 +6009,7 @@
         </w:numPr>
       </w:pPr>
       <w:r>
+        <w:lastRenderedPageBreak/>
         <w:t>Stats should be in th</w:t>
       </w:r>
       <w:r>
@@ -6000,16 +6036,16 @@
         </w:rPr>
         <w:t xml:space="preserve"> </w:t>
       </w:r>
-      <w:bookmarkStart w:id="7" w:name="OLE_LINK10"/>
-      <w:bookmarkStart w:id="8" w:name="OLE_LINK11"/>
+      <w:bookmarkStart w:id="19" w:name="OLE_LINK10"/>
+      <w:bookmarkStart w:id="20" w:name="OLE_LINK11"/>
       <w:r>
         <w:rPr>
           <w:rStyle w:val="CodeChar"/>
         </w:rPr>
         <w:t>should be between 0 and 100.</w:t>
       </w:r>
-      <w:bookmarkEnd w:id="7"/>
-      <w:bookmarkEnd w:id="8"/>
+      <w:bookmarkEnd w:id="19"/>
+      <w:bookmarkEnd w:id="20"/>
       <w:r>
         <w:rPr>
           <w:rStyle w:val="CodeChar"/>
@@ -6040,8 +6076,8 @@
         </w:rPr>
         <w:t>"</w:t>
       </w:r>
-      <w:bookmarkStart w:id="9" w:name="OLE_LINK14"/>
-      <w:bookmarkStart w:id="10" w:name="OLE_LINK15"/>
+      <w:bookmarkStart w:id="21" w:name="OLE_LINK14"/>
+      <w:bookmarkStart w:id="22" w:name="OLE_LINK15"/>
       <w:r>
         <w:rPr>
           <w:rStyle w:val="CodeChar"/>
@@ -6054,8 +6090,8 @@
         </w:rPr>
         <w:t xml:space="preserve"> team.</w:t>
       </w:r>
-      <w:bookmarkEnd w:id="9"/>
-      <w:bookmarkEnd w:id="10"/>
+      <w:bookmarkEnd w:id="21"/>
+      <w:bookmarkEnd w:id="22"/>
       <w:r>
         <w:rPr>
           <w:rStyle w:val="CodeChar"/>
@@ -6125,8 +6161,8 @@
         </w:rPr>
         <w:t>"</w:t>
       </w:r>
-      <w:bookmarkStart w:id="11" w:name="OLE_LINK16"/>
-      <w:bookmarkStart w:id="12" w:name="OLE_LINK17"/>
+      <w:bookmarkStart w:id="23" w:name="OLE_LINK16"/>
+      <w:bookmarkStart w:id="24" w:name="OLE_LINK17"/>
       <w:r>
         <w:rPr>
           <w:rStyle w:val="CodeChar"/>
@@ -6139,8 +6175,8 @@
         </w:rPr>
         <w:t xml:space="preserve"> does not exist.</w:t>
       </w:r>
-      <w:bookmarkEnd w:id="11"/>
-      <w:bookmarkEnd w:id="12"/>
+      <w:bookmarkEnd w:id="23"/>
+      <w:bookmarkEnd w:id="24"/>
       <w:r>
         <w:rPr>
           <w:rStyle w:val="CodeChar"/>
@@ -6812,8 +6848,8 @@
     </w:tbl>
     <w:p/>
     <w:sectPr>
-      <w:headerReference w:type="default" r:id="rId11"/>
-      <w:footerReference w:type="default" r:id="rId12"/>
+      <w:headerReference w:type="default" r:id="rId12"/>
+      <w:footerReference w:type="default" r:id="rId13"/>
       <w:pgSz w:w="11909" w:h="16834" w:code="9"/>
       <w:pgMar w:top="567" w:right="737" w:bottom="1170" w:left="737" w:header="567" w:footer="0" w:gutter="0"/>
       <w:cols w:space="720"/>
@@ -6824,7 +6860,7 @@
 </file>
 
 <file path=word/endnotes.xml><?xml version="1.0" encoding="utf-8"?>
-<w:endnotes xmlns:wpc="http://schemas.microsoft.com/office/word/2010/wordprocessingCanvas" xmlns:cx="http://schemas.microsoft.com/office/drawing/2014/chartex" xmlns:cx1="http://schemas.microsoft.com/office/drawing/2015/9/8/chartex" xmlns:cx2="http://schemas.microsoft.com/office/drawing/2015/10/21/chartex" xmlns:cx3="http://schemas.microsoft.com/office/drawing/2016/5/9/chartex" xmlns:cx4="http://schemas.microsoft.com/office/drawing/2016/5/10/chartex" xmlns:cx5="http://schemas.microsoft.com/office/drawing/2016/5/11/chartex" xmlns:cx6="http://schemas.microsoft.com/office/drawing/2016/5/12/chartex" xmlns:cx7="http://schemas.microsoft.com/office/drawing/2016/5/13/chartex" xmlns:cx8="http://schemas.microsoft.com/office/drawing/2016/5/14/chartex" xmlns:mc="http://schemas.openxmlformats.org/markup-compatibility/2006" xmlns:aink="http://schemas.microsoft.com/office/drawing/2016/ink" xmlns:am3d="http://schemas.microsoft.com/office/drawing/2017/model3d" xmlns:o="urn:schemas-microsoft-com:office:office" xmlns:r="http://schemas.openxmlformats.org/officeDocument/2006/relationships" xmlns:m="http://schemas.openxmlformats.org/officeDocument/2006/math" xmlns:v="urn:schemas-microsoft-com:vml" xmlns:wp14="http://schemas.microsoft.com/office/word/2010/wordprocessingDrawing" xmlns:wp="http://schemas.openxmlformats.org/drawingml/2006/wordprocessingDrawing" xmlns:w10="urn:schemas-microsoft-com:office:word" xmlns:w="http://schemas.openxmlformats.org/wordprocessingml/2006/main" xmlns:w14="http://schemas.microsoft.com/office/word/2010/wordml" xmlns:w15="http://schemas.microsoft.com/office/word/2012/wordml" xmlns:w16cid="http://schemas.microsoft.com/office/word/2016/wordml/cid" xmlns:w16se="http://schemas.microsoft.com/office/word/2015/wordml/symex" xmlns:wpg="http://schemas.microsoft.com/office/word/2010/wordprocessingGroup" xmlns:wpi="http://schemas.microsoft.com/office/word/2010/wordprocessingInk" xmlns:wne="http://schemas.microsoft.com/office/word/2006/wordml" xmlns:wps="http://schemas.microsoft.com/office/word/2010/wordprocessingShape" mc:Ignorable="w14 w15 w16se w16cid wp14">
+<w:endnotes xmlns:wpc="http://schemas.microsoft.com/office/word/2010/wordprocessingCanvas" xmlns:mc="http://schemas.openxmlformats.org/markup-compatibility/2006" xmlns:o="urn:schemas-microsoft-com:office:office" xmlns:r="http://schemas.openxmlformats.org/officeDocument/2006/relationships" xmlns:m="http://schemas.openxmlformats.org/officeDocument/2006/math" xmlns:v="urn:schemas-microsoft-com:vml" xmlns:wp14="http://schemas.microsoft.com/office/word/2010/wordprocessingDrawing" xmlns:wp="http://schemas.openxmlformats.org/drawingml/2006/wordprocessingDrawing" xmlns:w10="urn:schemas-microsoft-com:office:word" xmlns:w="http://schemas.openxmlformats.org/wordprocessingml/2006/main" xmlns:w14="http://schemas.microsoft.com/office/word/2010/wordml" xmlns:wpg="http://schemas.microsoft.com/office/word/2010/wordprocessingGroup" xmlns:wpi="http://schemas.microsoft.com/office/word/2010/wordprocessingInk" xmlns:wne="http://schemas.microsoft.com/office/word/2006/wordml" xmlns:wps="http://schemas.microsoft.com/office/word/2010/wordprocessingShape" mc:Ignorable="w14 wp14">
   <w:endnote w:type="separator" w:id="-1">
     <w:p>
       <w:pPr>
@@ -6849,7 +6885,7 @@
 </file>
 
 <file path=word/footer1.xml><?xml version="1.0" encoding="utf-8"?>
-<w:ftr xmlns:wpc="http://schemas.microsoft.com/office/word/2010/wordprocessingCanvas" xmlns:cx="http://schemas.microsoft.com/office/drawing/2014/chartex" xmlns:cx1="http://schemas.microsoft.com/office/drawing/2015/9/8/chartex" xmlns:cx2="http://schemas.microsoft.com/office/drawing/2015/10/21/chartex" xmlns:cx3="http://schemas.microsoft.com/office/drawing/2016/5/9/chartex" xmlns:cx4="http://schemas.microsoft.com/office/drawing/2016/5/10/chartex" xmlns:cx5="http://schemas.microsoft.com/office/drawing/2016/5/11/chartex" xmlns:cx6="http://schemas.microsoft.com/office/drawing/2016/5/12/chartex" xmlns:cx7="http://schemas.microsoft.com/office/drawing/2016/5/13/chartex" xmlns:cx8="http://schemas.microsoft.com/office/drawing/2016/5/14/chartex" xmlns:mc="http://schemas.openxmlformats.org/markup-compatibility/2006" xmlns:aink="http://schemas.microsoft.com/office/drawing/2016/ink" xmlns:am3d="http://schemas.microsoft.com/office/drawing/2017/model3d" xmlns:o="urn:schemas-microsoft-com:office:office" xmlns:r="http://schemas.openxmlformats.org/officeDocument/2006/relationships" xmlns:m="http://schemas.openxmlformats.org/officeDocument/2006/math" xmlns:v="urn:schemas-microsoft-com:vml" xmlns:wp14="http://schemas.microsoft.com/office/word/2010/wordprocessingDrawing" xmlns:wp="http://schemas.openxmlformats.org/drawingml/2006/wordprocessingDrawing" xmlns:w10="urn:schemas-microsoft-com:office:word" xmlns:w="http://schemas.openxmlformats.org/wordprocessingml/2006/main" xmlns:w14="http://schemas.microsoft.com/office/word/2010/wordml" xmlns:w15="http://schemas.microsoft.com/office/word/2012/wordml" xmlns:w16cid="http://schemas.microsoft.com/office/word/2016/wordml/cid" xmlns:w16se="http://schemas.microsoft.com/office/word/2015/wordml/symex" xmlns:wpg="http://schemas.microsoft.com/office/word/2010/wordprocessingGroup" xmlns:wpi="http://schemas.microsoft.com/office/word/2010/wordprocessingInk" xmlns:wne="http://schemas.microsoft.com/office/word/2006/wordml" xmlns:wps="http://schemas.microsoft.com/office/word/2010/wordprocessingShape" mc:Ignorable="w14 w15 w16se w16cid wp14">
+<w:ftr xmlns:wpc="http://schemas.microsoft.com/office/word/2010/wordprocessingCanvas" xmlns:mc="http://schemas.openxmlformats.org/markup-compatibility/2006" xmlns:o="urn:schemas-microsoft-com:office:office" xmlns:r="http://schemas.openxmlformats.org/officeDocument/2006/relationships" xmlns:m="http://schemas.openxmlformats.org/officeDocument/2006/math" xmlns:v="urn:schemas-microsoft-com:vml" xmlns:wp14="http://schemas.microsoft.com/office/word/2010/wordprocessingDrawing" xmlns:wp="http://schemas.openxmlformats.org/drawingml/2006/wordprocessingDrawing" xmlns:w10="urn:schemas-microsoft-com:office:word" xmlns:w="http://schemas.openxmlformats.org/wordprocessingml/2006/main" xmlns:w14="http://schemas.microsoft.com/office/word/2010/wordml" xmlns:wpg="http://schemas.microsoft.com/office/word/2010/wordprocessingGroup" xmlns:wpi="http://schemas.microsoft.com/office/word/2010/wordprocessingInk" xmlns:wne="http://schemas.microsoft.com/office/word/2006/wordml" xmlns:wps="http://schemas.microsoft.com/office/word/2010/wordprocessingShape" mc:Ignorable="w14 wp14">
   <w:p>
     <w:pPr>
       <w:pStyle w:val="Footer"/>
@@ -6987,7 +7023,7 @@
             </wp:anchor>
           </w:drawing>
         </mc:Choice>
-        <mc:Fallback>
+        <mc:Fallback xmlns:w16se="http://schemas.microsoft.com/office/word/2015/wordml/symex" xmlns:w16cid="http://schemas.microsoft.com/office/word/2016/wordml/cid" xmlns:w15="http://schemas.microsoft.com/office/word/2012/wordml" xmlns:am3d="http://schemas.microsoft.com/office/drawing/2017/model3d" xmlns:aink="http://schemas.microsoft.com/office/drawing/2016/ink" xmlns:cx8="http://schemas.microsoft.com/office/drawing/2016/5/14/chartex" xmlns:cx7="http://schemas.microsoft.com/office/drawing/2016/5/13/chartex" xmlns:cx6="http://schemas.microsoft.com/office/drawing/2016/5/12/chartex" xmlns:cx5="http://schemas.microsoft.com/office/drawing/2016/5/11/chartex" xmlns:cx4="http://schemas.microsoft.com/office/drawing/2016/5/10/chartex" xmlns:cx3="http://schemas.microsoft.com/office/drawing/2016/5/9/chartex" xmlns:cx2="http://schemas.microsoft.com/office/drawing/2015/10/21/chartex" xmlns:cx1="http://schemas.microsoft.com/office/drawing/2015/9/8/chartex" xmlns:cx="http://schemas.microsoft.com/office/drawing/2014/chartex">
           <w:pict>
             <v:line w14:anchorId="1BD4462D" id="Straight Connector 25" o:spid="_x0000_s1026" style="position:absolute;flip:y;z-index:251660288;visibility:visible;mso-wrap-style:square;mso-width-percent:0;mso-height-percent:0;mso-wrap-distance-left:0;mso-wrap-distance-top:-6e-5mm;mso-wrap-distance-right:0;mso-wrap-distance-bottom:-6e-5mm;mso-position-horizontal:absolute;mso-position-horizontal-relative:text;mso-position-vertical:absolute;mso-position-vertical-relative:text;mso-width-percent:0;mso-height-percent:0;mso-width-relative:page;mso-height-relative:page" from="-.1pt,5.2pt" to="520.7pt,5.2pt" o:gfxdata="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" strokecolor="#f37123" strokeweight="1pt">
               <v:stroke endcap="round"/>
@@ -7735,7 +7771,7 @@
             </wp:anchor>
           </w:drawing>
         </mc:Choice>
-        <mc:Fallback>
+        <mc:Fallback xmlns:w16se="http://schemas.microsoft.com/office/word/2015/wordml/symex" xmlns:w16cid="http://schemas.microsoft.com/office/word/2016/wordml/cid" xmlns:w15="http://schemas.microsoft.com/office/word/2012/wordml" xmlns:am3d="http://schemas.microsoft.com/office/drawing/2017/model3d" xmlns:aink="http://schemas.microsoft.com/office/drawing/2016/ink" xmlns:cx8="http://schemas.microsoft.com/office/drawing/2016/5/14/chartex" xmlns:cx7="http://schemas.microsoft.com/office/drawing/2016/5/13/chartex" xmlns:cx6="http://schemas.microsoft.com/office/drawing/2016/5/12/chartex" xmlns:cx5="http://schemas.microsoft.com/office/drawing/2016/5/11/chartex" xmlns:cx4="http://schemas.microsoft.com/office/drawing/2016/5/10/chartex" xmlns:cx3="http://schemas.microsoft.com/office/drawing/2016/5/9/chartex" xmlns:cx2="http://schemas.microsoft.com/office/drawing/2015/10/21/chartex" xmlns:cx1="http://schemas.microsoft.com/office/drawing/2015/9/8/chartex" xmlns:cx="http://schemas.microsoft.com/office/drawing/2014/chartex">
           <w:pict>
             <v:shapetype id="_x0000_t202" coordsize="21600,21600" o:spt="202" path="m,l,21600r21600,l21600,xe">
               <v:stroke joinstyle="miter"/>
@@ -7827,7 +7863,7 @@
                                   </pic:cNvPicPr>
                                 </pic:nvPicPr>
                                 <pic:blipFill>
-                                  <a:blip r:embed="rId4">
+                                  <a:blip r:embed="rId15">
                                     <a:extLst>
                                       <a:ext uri="{28A0092B-C50C-407E-A947-70E740481C1C}">
                                         <a14:useLocalDpi xmlns:a14="http://schemas.microsoft.com/office/drawing/2010/main" val="0"/>
@@ -7897,7 +7933,7 @@
                                   </pic:cNvPicPr>
                                 </pic:nvPicPr>
                                 <pic:blipFill>
-                                  <a:blip r:embed="rId5">
+                                  <a:blip r:embed="rId16">
                                     <a:extLst>
                                       <a:ext uri="{28A0092B-C50C-407E-A947-70E740481C1C}">
                                         <a14:useLocalDpi xmlns:a14="http://schemas.microsoft.com/office/drawing/2010/main" val="0"/>
@@ -7960,7 +7996,7 @@
                                   </pic:cNvPicPr>
                                 </pic:nvPicPr>
                                 <pic:blipFill>
-                                  <a:blip r:embed="rId6">
+                                  <a:blip r:embed="rId17">
                                     <a:extLst>
                                       <a:ext uri="{28A0092B-C50C-407E-A947-70E740481C1C}">
                                         <a14:useLocalDpi xmlns:a14="http://schemas.microsoft.com/office/drawing/2010/main" val="0"/>
@@ -8022,7 +8058,7 @@
                                   </pic:cNvPicPr>
                                 </pic:nvPicPr>
                                 <pic:blipFill>
-                                  <a:blip r:embed="rId7">
+                                  <a:blip r:embed="rId18">
                                     <a:extLst>
                                       <a:ext uri="{28A0092B-C50C-407E-A947-70E740481C1C}">
                                         <a14:useLocalDpi xmlns:a14="http://schemas.microsoft.com/office/drawing/2010/main" val="0"/>
@@ -8084,7 +8120,7 @@
                                   </pic:cNvPicPr>
                                 </pic:nvPicPr>
                                 <pic:blipFill>
-                                  <a:blip r:embed="rId8">
+                                  <a:blip r:embed="rId19">
                                     <a:extLst>
                                       <a:ext uri="{28A0092B-C50C-407E-A947-70E740481C1C}">
                                         <a14:useLocalDpi xmlns:a14="http://schemas.microsoft.com/office/drawing/2010/main" val="0"/>
@@ -8146,7 +8182,7 @@
                                   </pic:cNvPicPr>
                                 </pic:nvPicPr>
                                 <pic:blipFill>
-                                  <a:blip r:embed="rId9">
+                                  <a:blip r:embed="rId20">
                                     <a:extLst>
                                       <a:ext uri="{28A0092B-C50C-407E-A947-70E740481C1C}">
                                         <a14:useLocalDpi xmlns:a14="http://schemas.microsoft.com/office/drawing/2010/main" val="0"/>
@@ -8208,7 +8244,7 @@
                                   </pic:cNvPicPr>
                                 </pic:nvPicPr>
                                 <pic:blipFill>
-                                  <a:blip r:embed="rId10">
+                                  <a:blip r:embed="rId21">
                                     <a:extLst>
                                       <a:ext uri="{28A0092B-C50C-407E-A947-70E740481C1C}">
                                         <a14:useLocalDpi xmlns:a14="http://schemas.microsoft.com/office/drawing/2010/main" val="0"/>
@@ -8270,7 +8306,7 @@
                                   </pic:cNvPicPr>
                                 </pic:nvPicPr>
                                 <pic:blipFill>
-                                  <a:blip r:embed="rId11">
+                                  <a:blip r:embed="rId22">
                                     <a:extLst>
                                       <a:ext uri="{28A0092B-C50C-407E-A947-70E740481C1C}">
                                         <a14:useLocalDpi xmlns:a14="http://schemas.microsoft.com/office/drawing/2010/main" val="0"/>
@@ -8332,7 +8368,7 @@
                                   </pic:cNvPicPr>
                                 </pic:nvPicPr>
                                 <pic:blipFill>
-                                  <a:blip r:embed="rId12">
+                                  <a:blip r:embed="rId23">
                                     <a:extLst>
                                       <a:ext uri="{28A0092B-C50C-407E-A947-70E740481C1C}">
                                         <a14:useLocalDpi xmlns:a14="http://schemas.microsoft.com/office/drawing/2010/main" val="0"/>
@@ -8502,7 +8538,7 @@
             </wp:anchor>
           </w:drawing>
         </mc:Choice>
-        <mc:Fallback>
+        <mc:Fallback xmlns:w16se="http://schemas.microsoft.com/office/word/2015/wordml/symex" xmlns:w16cid="http://schemas.microsoft.com/office/word/2016/wordml/cid" xmlns:w15="http://schemas.microsoft.com/office/word/2012/wordml" xmlns:am3d="http://schemas.microsoft.com/office/drawing/2017/model3d" xmlns:aink="http://schemas.microsoft.com/office/drawing/2016/ink" xmlns:cx8="http://schemas.microsoft.com/office/drawing/2016/5/14/chartex" xmlns:cx7="http://schemas.microsoft.com/office/drawing/2016/5/13/chartex" xmlns:cx6="http://schemas.microsoft.com/office/drawing/2016/5/12/chartex" xmlns:cx5="http://schemas.microsoft.com/office/drawing/2016/5/11/chartex" xmlns:cx4="http://schemas.microsoft.com/office/drawing/2016/5/10/chartex" xmlns:cx3="http://schemas.microsoft.com/office/drawing/2016/5/9/chartex" xmlns:cx2="http://schemas.microsoft.com/office/drawing/2015/10/21/chartex" xmlns:cx1="http://schemas.microsoft.com/office/drawing/2015/9/8/chartex" xmlns:cx="http://schemas.microsoft.com/office/drawing/2014/chartex">
           <w:pict>
             <v:shape id="Text Box 12" o:spid="_x0000_s1027" type="#_x0000_t202" style="position:absolute;margin-left:125.15pt;margin-top:26.95pt;width:44.85pt;height:15.75pt;z-index:251662336;visibility:visible;mso-wrap-style:square;mso-width-percent:0;mso-height-percent:0;mso-wrap-distance-left:0;mso-wrap-distance-top:0;mso-wrap-distance-right:0;mso-wrap-distance-bottom:0;mso-position-horizontal:absolute;mso-position-horizontal-relative:text;mso-position-vertical:absolute;mso-position-vertical-relative:text;mso-width-percent:0;mso-height-percent:0;mso-width-relative:page;mso-height-relative:page;v-text-anchor:middle" o:gfxdata="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" filled="f" stroked="f" strokeweight=".5pt">
               <v:textbox inset="1.42pt,0,0,0">
@@ -8631,7 +8667,7 @@
                               <w:sz w:val="18"/>
                               <w:szCs w:val="18"/>
                             </w:rPr>
-                            <w:t>7</w:t>
+                            <w:t>3</w:t>
                           </w:r>
                           <w:r>
                             <w:rPr>
@@ -8703,6 +8739,10 @@
         </mc:Choice>
         <mc:Fallback>
           <w:pict>
+            <v:shapetype id="_x0000_t202" coordsize="21600,21600" o:spt="202" path="m,l,21600r21600,l21600,xe">
+              <v:stroke joinstyle="miter"/>
+              <v:path gradientshapeok="t" o:connecttype="rect"/>
+            </v:shapetype>
             <v:shape id="Text Box 9" o:spid="_x0000_s1028" type="#_x0000_t202" style="position:absolute;margin-left:444.65pt;margin-top:26.95pt;width:70.9pt;height:15.9pt;z-index:251663360;visibility:visible;mso-wrap-style:square;mso-width-percent:0;mso-height-percent:0;mso-wrap-distance-left:0;mso-wrap-distance-top:0;mso-wrap-distance-right:0;mso-wrap-distance-bottom:0;mso-position-horizontal:absolute;mso-position-horizontal-relative:text;mso-position-vertical:absolute;mso-position-vertical-relative:text;mso-width-percent:0;mso-height-percent:0;mso-width-relative:page;mso-height-relative:page;v-text-anchor:middle" o:gfxdata="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" filled="f" stroked="f" strokeweight=".5pt">
               <v:textbox inset="0,0,0,0">
                 <w:txbxContent>
@@ -8749,7 +8789,7 @@
                         <w:sz w:val="18"/>
                         <w:szCs w:val="18"/>
                       </w:rPr>
-                      <w:t>7</w:t>
+                      <w:t>3</w:t>
                     </w:r>
                     <w:r>
                       <w:rPr>
@@ -8829,7 +8869,7 @@
 </file>
 
 <file path=word/footnotes.xml><?xml version="1.0" encoding="utf-8"?>
-<w:footnotes xmlns:wpc="http://schemas.microsoft.com/office/word/2010/wordprocessingCanvas" xmlns:cx="http://schemas.microsoft.com/office/drawing/2014/chartex" xmlns:cx1="http://schemas.microsoft.com/office/drawing/2015/9/8/chartex" xmlns:cx2="http://schemas.microsoft.com/office/drawing/2015/10/21/chartex" xmlns:cx3="http://schemas.microsoft.com/office/drawing/2016/5/9/chartex" xmlns:cx4="http://schemas.microsoft.com/office/drawing/2016/5/10/chartex" xmlns:cx5="http://schemas.microsoft.com/office/drawing/2016/5/11/chartex" xmlns:cx6="http://schemas.microsoft.com/office/drawing/2016/5/12/chartex" xmlns:cx7="http://schemas.microsoft.com/office/drawing/2016/5/13/chartex" xmlns:cx8="http://schemas.microsoft.com/office/drawing/2016/5/14/chartex" xmlns:mc="http://schemas.openxmlformats.org/markup-compatibility/2006" xmlns:aink="http://schemas.microsoft.com/office/drawing/2016/ink" xmlns:am3d="http://schemas.microsoft.com/office/drawing/2017/model3d" xmlns:o="urn:schemas-microsoft-com:office:office" xmlns:r="http://schemas.openxmlformats.org/officeDocument/2006/relationships" xmlns:m="http://schemas.openxmlformats.org/officeDocument/2006/math" xmlns:v="urn:schemas-microsoft-com:vml" xmlns:wp14="http://schemas.microsoft.com/office/word/2010/wordprocessingDrawing" xmlns:wp="http://schemas.openxmlformats.org/drawingml/2006/wordprocessingDrawing" xmlns:w10="urn:schemas-microsoft-com:office:word" xmlns:w="http://schemas.openxmlformats.org/wordprocessingml/2006/main" xmlns:w14="http://schemas.microsoft.com/office/word/2010/wordml" xmlns:w15="http://schemas.microsoft.com/office/word/2012/wordml" xmlns:w16cid="http://schemas.microsoft.com/office/word/2016/wordml/cid" xmlns:w16se="http://schemas.microsoft.com/office/word/2015/wordml/symex" xmlns:wpg="http://schemas.microsoft.com/office/word/2010/wordprocessingGroup" xmlns:wpi="http://schemas.microsoft.com/office/word/2010/wordprocessingInk" xmlns:wne="http://schemas.microsoft.com/office/word/2006/wordml" xmlns:wps="http://schemas.microsoft.com/office/word/2010/wordprocessingShape" mc:Ignorable="w14 w15 w16se w16cid wp14">
+<w:footnotes xmlns:wpc="http://schemas.microsoft.com/office/word/2010/wordprocessingCanvas" xmlns:mc="http://schemas.openxmlformats.org/markup-compatibility/2006" xmlns:o="urn:schemas-microsoft-com:office:office" xmlns:r="http://schemas.openxmlformats.org/officeDocument/2006/relationships" xmlns:m="http://schemas.openxmlformats.org/officeDocument/2006/math" xmlns:v="urn:schemas-microsoft-com:vml" xmlns:wp14="http://schemas.microsoft.com/office/word/2010/wordprocessingDrawing" xmlns:wp="http://schemas.openxmlformats.org/drawingml/2006/wordprocessingDrawing" xmlns:w10="urn:schemas-microsoft-com:office:word" xmlns:w="http://schemas.openxmlformats.org/wordprocessingml/2006/main" xmlns:w14="http://schemas.microsoft.com/office/word/2010/wordml" xmlns:wpg="http://schemas.microsoft.com/office/word/2010/wordprocessingGroup" xmlns:wpi="http://schemas.microsoft.com/office/word/2010/wordprocessingInk" xmlns:wne="http://schemas.microsoft.com/office/word/2006/wordml" xmlns:wps="http://schemas.microsoft.com/office/word/2010/wordprocessingShape" mc:Ignorable="w14 wp14">
   <w:footnote w:type="separator" w:id="-1">
     <w:p>
       <w:pPr>
@@ -8854,7 +8894,7 @@
 </file>
 
 <file path=word/header1.xml><?xml version="1.0" encoding="utf-8"?>
-<w:hdr xmlns:wpc="http://schemas.microsoft.com/office/word/2010/wordprocessingCanvas" xmlns:cx="http://schemas.microsoft.com/office/drawing/2014/chartex" xmlns:cx1="http://schemas.microsoft.com/office/drawing/2015/9/8/chartex" xmlns:cx2="http://schemas.microsoft.com/office/drawing/2015/10/21/chartex" xmlns:cx3="http://schemas.microsoft.com/office/drawing/2016/5/9/chartex" xmlns:cx4="http://schemas.microsoft.com/office/drawing/2016/5/10/chartex" xmlns:cx5="http://schemas.microsoft.com/office/drawing/2016/5/11/chartex" xmlns:cx6="http://schemas.microsoft.com/office/drawing/2016/5/12/chartex" xmlns:cx7="http://schemas.microsoft.com/office/drawing/2016/5/13/chartex" xmlns:cx8="http://schemas.microsoft.com/office/drawing/2016/5/14/chartex" xmlns:mc="http://schemas.openxmlformats.org/markup-compatibility/2006" xmlns:aink="http://schemas.microsoft.com/office/drawing/2016/ink" xmlns:am3d="http://schemas.microsoft.com/office/drawing/2017/model3d" xmlns:o="urn:schemas-microsoft-com:office:office" xmlns:r="http://schemas.openxmlformats.org/officeDocument/2006/relationships" xmlns:m="http://schemas.openxmlformats.org/officeDocument/2006/math" xmlns:v="urn:schemas-microsoft-com:vml" xmlns:wp14="http://schemas.microsoft.com/office/word/2010/wordprocessingDrawing" xmlns:wp="http://schemas.openxmlformats.org/drawingml/2006/wordprocessingDrawing" xmlns:w10="urn:schemas-microsoft-com:office:word" xmlns:w="http://schemas.openxmlformats.org/wordprocessingml/2006/main" xmlns:w14="http://schemas.microsoft.com/office/word/2010/wordml" xmlns:w15="http://schemas.microsoft.com/office/word/2012/wordml" xmlns:w16cid="http://schemas.microsoft.com/office/word/2016/wordml/cid" xmlns:w16se="http://schemas.microsoft.com/office/word/2015/wordml/symex" xmlns:wpg="http://schemas.microsoft.com/office/word/2010/wordprocessingGroup" xmlns:wpi="http://schemas.microsoft.com/office/word/2010/wordprocessingInk" xmlns:wne="http://schemas.microsoft.com/office/word/2006/wordml" xmlns:wps="http://schemas.microsoft.com/office/word/2010/wordprocessingShape" mc:Ignorable="w14 w15 w16se w16cid wp14">
+<w:hdr xmlns:wpc="http://schemas.microsoft.com/office/word/2010/wordprocessingCanvas" xmlns:mc="http://schemas.openxmlformats.org/markup-compatibility/2006" xmlns:o="urn:schemas-microsoft-com:office:office" xmlns:r="http://schemas.openxmlformats.org/officeDocument/2006/relationships" xmlns:m="http://schemas.openxmlformats.org/officeDocument/2006/math" xmlns:v="urn:schemas-microsoft-com:vml" xmlns:wp14="http://schemas.microsoft.com/office/word/2010/wordprocessingDrawing" xmlns:wp="http://schemas.openxmlformats.org/drawingml/2006/wordprocessingDrawing" xmlns:w10="urn:schemas-microsoft-com:office:word" xmlns:w="http://schemas.openxmlformats.org/wordprocessingml/2006/main" xmlns:w14="http://schemas.microsoft.com/office/word/2010/wordml" xmlns:wpg="http://schemas.microsoft.com/office/word/2010/wordprocessingGroup" xmlns:wpi="http://schemas.microsoft.com/office/word/2010/wordprocessingInk" xmlns:wne="http://schemas.microsoft.com/office/word/2006/wordml" xmlns:wps="http://schemas.microsoft.com/office/word/2010/wordprocessingShape" mc:Ignorable="w14 wp14">
   <w:p>
     <w:pPr>
       <w:pStyle w:val="Header"/>
@@ -8865,8 +8905,8 @@
 </file>
 
 <file path=word/numbering.xml><?xml version="1.0" encoding="utf-8"?>
-<w:numbering xmlns:wpc="http://schemas.microsoft.com/office/word/2010/wordprocessingCanvas" xmlns:cx="http://schemas.microsoft.com/office/drawing/2014/chartex" xmlns:cx1="http://schemas.microsoft.com/office/drawing/2015/9/8/chartex" xmlns:cx2="http://schemas.microsoft.com/office/drawing/2015/10/21/chartex" xmlns:cx3="http://schemas.microsoft.com/office/drawing/2016/5/9/chartex" xmlns:cx4="http://schemas.microsoft.com/office/drawing/2016/5/10/chartex" xmlns:cx5="http://schemas.microsoft.com/office/drawing/2016/5/11/chartex" xmlns:cx6="http://schemas.microsoft.com/office/drawing/2016/5/12/chartex" xmlns:cx7="http://schemas.microsoft.com/office/drawing/2016/5/13/chartex" xmlns:cx8="http://schemas.microsoft.com/office/drawing/2016/5/14/chartex" xmlns:mc="http://schemas.openxmlformats.org/markup-compatibility/2006" xmlns:aink="http://schemas.microsoft.com/office/drawing/2016/ink" xmlns:am3d="http://schemas.microsoft.com/office/drawing/2017/model3d" xmlns:o="urn:schemas-microsoft-com:office:office" xmlns:r="http://schemas.openxmlformats.org/officeDocument/2006/relationships" xmlns:m="http://schemas.openxmlformats.org/officeDocument/2006/math" xmlns:v="urn:schemas-microsoft-com:vml" xmlns:wp14="http://schemas.microsoft.com/office/word/2010/wordprocessingDrawing" xmlns:wp="http://schemas.openxmlformats.org/drawingml/2006/wordprocessingDrawing" xmlns:w10="urn:schemas-microsoft-com:office:word" xmlns:w="http://schemas.openxmlformats.org/wordprocessingml/2006/main" xmlns:w14="http://schemas.microsoft.com/office/word/2010/wordml" xmlns:w15="http://schemas.microsoft.com/office/word/2012/wordml" xmlns:w16cid="http://schemas.microsoft.com/office/word/2016/wordml/cid" xmlns:w16se="http://schemas.microsoft.com/office/word/2015/wordml/symex" xmlns:wpg="http://schemas.microsoft.com/office/word/2010/wordprocessingGroup" xmlns:wpi="http://schemas.microsoft.com/office/word/2010/wordprocessingInk" xmlns:wne="http://schemas.microsoft.com/office/word/2006/wordml" xmlns:wps="http://schemas.microsoft.com/office/word/2010/wordprocessingShape" mc:Ignorable="w14 w15 w16se w16cid wp14">
-  <w:abstractNum w:abstractNumId="0" w15:restartNumberingAfterBreak="0">
+<w:numbering xmlns:wpc="http://schemas.microsoft.com/office/word/2010/wordprocessingCanvas" xmlns:mc="http://schemas.openxmlformats.org/markup-compatibility/2006" xmlns:o="urn:schemas-microsoft-com:office:office" xmlns:r="http://schemas.openxmlformats.org/officeDocument/2006/relationships" xmlns:m="http://schemas.openxmlformats.org/officeDocument/2006/math" xmlns:v="urn:schemas-microsoft-com:vml" xmlns:wp14="http://schemas.microsoft.com/office/word/2010/wordprocessingDrawing" xmlns:wp="http://schemas.openxmlformats.org/drawingml/2006/wordprocessingDrawing" xmlns:w10="urn:schemas-microsoft-com:office:word" xmlns:w="http://schemas.openxmlformats.org/wordprocessingml/2006/main" xmlns:w14="http://schemas.microsoft.com/office/word/2010/wordml" xmlns:wpg="http://schemas.microsoft.com/office/word/2010/wordprocessingGroup" xmlns:wpi="http://schemas.microsoft.com/office/word/2010/wordprocessingInk" xmlns:wne="http://schemas.microsoft.com/office/word/2006/wordml" xmlns:wps="http://schemas.microsoft.com/office/word/2010/wordprocessingShape" mc:Ignorable="w14 wp14">
+  <w:abstractNum w:abstractNumId="0">
     <w:nsid w:val="00000001"/>
     <w:multiLevelType w:val="hybridMultilevel"/>
     <w:tmpl w:val="DE3EAC2C"/>
@@ -8979,7 +9019,7 @@
       </w:rPr>
     </w:lvl>
   </w:abstractNum>
-  <w:abstractNum w:abstractNumId="1" w15:restartNumberingAfterBreak="0">
+  <w:abstractNum w:abstractNumId="1">
     <w:nsid w:val="00000005"/>
     <w:multiLevelType w:val="hybridMultilevel"/>
     <w:tmpl w:val="BF246BDA"/>
@@ -9092,7 +9132,7 @@
       </w:rPr>
     </w:lvl>
   </w:abstractNum>
-  <w:abstractNum w:abstractNumId="2" w15:restartNumberingAfterBreak="0">
+  <w:abstractNum w:abstractNumId="2">
     <w:nsid w:val="00000006"/>
     <w:multiLevelType w:val="hybridMultilevel"/>
     <w:tmpl w:val="095A1992"/>
@@ -9205,7 +9245,7 @@
       </w:rPr>
     </w:lvl>
   </w:abstractNum>
-  <w:abstractNum w:abstractNumId="3" w15:restartNumberingAfterBreak="0">
+  <w:abstractNum w:abstractNumId="3">
     <w:nsid w:val="086A68A4"/>
     <w:multiLevelType w:val="hybridMultilevel"/>
     <w:tmpl w:val="C5280C00"/>
@@ -9318,7 +9358,7 @@
       </w:rPr>
     </w:lvl>
   </w:abstractNum>
-  <w:abstractNum w:abstractNumId="4" w15:restartNumberingAfterBreak="0">
+  <w:abstractNum w:abstractNumId="4">
     <w:nsid w:val="1CB336FF"/>
     <w:multiLevelType w:val="hybridMultilevel"/>
     <w:tmpl w:val="62A6F6D4"/>
@@ -9431,7 +9471,7 @@
       </w:rPr>
     </w:lvl>
   </w:abstractNum>
-  <w:abstractNum w:abstractNumId="5" w15:restartNumberingAfterBreak="0">
+  <w:abstractNum w:abstractNumId="5">
     <w:nsid w:val="1D161113"/>
     <w:multiLevelType w:val="multilevel"/>
     <w:tmpl w:val="F5F68812"/>
@@ -9545,7 +9585,7 @@
       </w:rPr>
     </w:lvl>
   </w:abstractNum>
-  <w:abstractNum w:abstractNumId="6" w15:restartNumberingAfterBreak="0">
+  <w:abstractNum w:abstractNumId="6">
     <w:nsid w:val="27B21A09"/>
     <w:multiLevelType w:val="hybridMultilevel"/>
     <w:tmpl w:val="2B56ED7C"/>
@@ -9635,7 +9675,7 @@
       </w:pPr>
     </w:lvl>
   </w:abstractNum>
-  <w:abstractNum w:abstractNumId="7" w15:restartNumberingAfterBreak="0">
+  <w:abstractNum w:abstractNumId="7">
     <w:nsid w:val="484672BA"/>
     <w:multiLevelType w:val="multilevel"/>
     <w:tmpl w:val="4B28C710"/>
@@ -9748,7 +9788,7 @@
       </w:rPr>
     </w:lvl>
   </w:abstractNum>
-  <w:abstractNum w:abstractNumId="8" w15:restartNumberingAfterBreak="0">
+  <w:abstractNum w:abstractNumId="8">
     <w:nsid w:val="58906223"/>
     <w:multiLevelType w:val="hybridMultilevel"/>
     <w:tmpl w:val="5F26B56E"/>
@@ -9861,7 +9901,7 @@
       </w:rPr>
     </w:lvl>
   </w:abstractNum>
-  <w:abstractNum w:abstractNumId="9" w15:restartNumberingAfterBreak="0">
+  <w:abstractNum w:abstractNumId="9">
     <w:nsid w:val="610B4047"/>
     <w:multiLevelType w:val="hybridMultilevel"/>
     <w:tmpl w:val="606C6CEE"/>
@@ -9974,7 +10014,7 @@
       </w:rPr>
     </w:lvl>
   </w:abstractNum>
-  <w:abstractNum w:abstractNumId="10" w15:restartNumberingAfterBreak="0">
+  <w:abstractNum w:abstractNumId="10">
     <w:nsid w:val="749C4654"/>
     <w:multiLevelType w:val="hybridMultilevel"/>
     <w:tmpl w:val="B06EF2D0"/>
@@ -10087,7 +10127,7 @@
       </w:rPr>
     </w:lvl>
   </w:abstractNum>
-  <w:abstractNum w:abstractNumId="11" w15:restartNumberingAfterBreak="0">
+  <w:abstractNum w:abstractNumId="11">
     <w:nsid w:val="78A072BD"/>
     <w:multiLevelType w:val="hybridMultilevel"/>
     <w:tmpl w:val="095A1992"/>
@@ -10200,7 +10240,7 @@
       </w:rPr>
     </w:lvl>
   </w:abstractNum>
-  <w:abstractNum w:abstractNumId="12" w15:restartNumberingAfterBreak="0">
+  <w:abstractNum w:abstractNumId="12">
     <w:nsid w:val="78DC64FE"/>
     <w:multiLevelType w:val="multilevel"/>
     <w:tmpl w:val="D6006EA6"/>
@@ -10317,7 +10357,7 @@
       </w:rPr>
     </w:lvl>
   </w:abstractNum>
-  <w:abstractNum w:abstractNumId="13" w15:restartNumberingAfterBreak="0">
+  <w:abstractNum w:abstractNumId="13">
     <w:nsid w:val="7E5F60D1"/>
     <w:multiLevelType w:val="hybridMultilevel"/>
     <w:tmpl w:val="DE3EAC2C"/>
@@ -10477,7 +10517,7 @@
 </file>
 
 <file path=word/styles.xml><?xml version="1.0" encoding="utf-8"?>
-<w:styles xmlns:mc="http://schemas.openxmlformats.org/markup-compatibility/2006" xmlns:r="http://schemas.openxmlformats.org/officeDocument/2006/relationships" xmlns:w="http://schemas.openxmlformats.org/wordprocessingml/2006/main" xmlns:w14="http://schemas.microsoft.com/office/word/2010/wordml" xmlns:w15="http://schemas.microsoft.com/office/word/2012/wordml" xmlns:w16cid="http://schemas.microsoft.com/office/word/2016/wordml/cid" xmlns:w16se="http://schemas.microsoft.com/office/word/2015/wordml/symex" mc:Ignorable="w14 w15 w16se w16cid">
+<w:styles xmlns:mc="http://schemas.openxmlformats.org/markup-compatibility/2006" xmlns:r="http://schemas.openxmlformats.org/officeDocument/2006/relationships" xmlns:w="http://schemas.openxmlformats.org/wordprocessingml/2006/main" xmlns:w14="http://schemas.microsoft.com/office/word/2010/wordml" mc:Ignorable="w14">
   <w:docDefaults>
     <w:rPrDefault>
       <w:rPr>
@@ -10493,382 +10533,144 @@
       </w:pPr>
     </w:pPrDefault>
   </w:docDefaults>
-  <w:latentStyles w:defLockedState="0" w:defUIPriority="99" w:defSemiHidden="0" w:defUnhideWhenUsed="0" w:defQFormat="0" w:count="375">
-    <w:lsdException w:name="Normal" w:uiPriority="0" w:qFormat="1"/>
-    <w:lsdException w:name="heading 1" w:uiPriority="9" w:qFormat="1"/>
-    <w:lsdException w:name="heading 2" w:semiHidden="1" w:uiPriority="9" w:unhideWhenUsed="1" w:qFormat="1"/>
-    <w:lsdException w:name="heading 3" w:semiHidden="1" w:uiPriority="9" w:unhideWhenUsed="1" w:qFormat="1"/>
-    <w:lsdException w:name="heading 4" w:semiHidden="1" w:uiPriority="9" w:unhideWhenUsed="1" w:qFormat="1"/>
-    <w:lsdException w:name="heading 5" w:semiHidden="1" w:uiPriority="9" w:unhideWhenUsed="1" w:qFormat="1"/>
-    <w:lsdException w:name="heading 6" w:semiHidden="1" w:uiPriority="9" w:unhideWhenUsed="1" w:qFormat="1"/>
-    <w:lsdException w:name="heading 7" w:semiHidden="1" w:uiPriority="9" w:unhideWhenUsed="1" w:qFormat="1"/>
-    <w:lsdException w:name="heading 8" w:semiHidden="1" w:uiPriority="9" w:unhideWhenUsed="1" w:qFormat="1"/>
-    <w:lsdException w:name="heading 9" w:semiHidden="1" w:uiPriority="9" w:unhideWhenUsed="1" w:qFormat="1"/>
-    <w:lsdException w:name="index 1" w:semiHidden="1" w:unhideWhenUsed="1"/>
-    <w:lsdException w:name="index 2" w:semiHidden="1" w:unhideWhenUsed="1"/>
-    <w:lsdException w:name="index 3" w:semiHidden="1" w:unhideWhenUsed="1"/>
-    <w:lsdException w:name="index 4" w:semiHidden="1" w:unhideWhenUsed="1"/>
-    <w:lsdException w:name="index 5" w:semiHidden="1" w:unhideWhenUsed="1"/>
-    <w:lsdException w:name="index 6" w:semiHidden="1" w:unhideWhenUsed="1"/>
-    <w:lsdException w:name="index 7" w:semiHidden="1" w:unhideWhenUsed="1"/>
-    <w:lsdException w:name="index 8" w:semiHidden="1" w:unhideWhenUsed="1"/>
-    <w:lsdException w:name="index 9" w:semiHidden="1" w:unhideWhenUsed="1"/>
-    <w:lsdException w:name="toc 1" w:semiHidden="1" w:uiPriority="39" w:unhideWhenUsed="1"/>
-    <w:lsdException w:name="toc 2" w:semiHidden="1" w:uiPriority="39" w:unhideWhenUsed="1"/>
-    <w:lsdException w:name="toc 3" w:semiHidden="1" w:uiPriority="39" w:unhideWhenUsed="1"/>
-    <w:lsdException w:name="toc 4" w:semiHidden="1" w:uiPriority="39" w:unhideWhenUsed="1"/>
-    <w:lsdException w:name="toc 5" w:semiHidden="1" w:uiPriority="39" w:unhideWhenUsed="1"/>
-    <w:lsdException w:name="toc 6" w:semiHidden="1" w:uiPriority="39" w:unhideWhenUsed="1"/>
-    <w:lsdException w:name="toc 7" w:semiHidden="1" w:uiPriority="39" w:unhideWhenUsed="1"/>
-    <w:lsdException w:name="toc 8" w:semiHidden="1" w:uiPriority="39" w:unhideWhenUsed="1"/>
-    <w:lsdException w:name="toc 9" w:semiHidden="1" w:uiPriority="39" w:unhideWhenUsed="1"/>
-    <w:lsdException w:name="Normal Indent" w:semiHidden="1" w:unhideWhenUsed="1"/>
-    <w:lsdException w:name="footnote text" w:semiHidden="1" w:unhideWhenUsed="1"/>
-    <w:lsdException w:name="annotation text" w:semiHidden="1" w:unhideWhenUsed="1"/>
-    <w:lsdException w:name="header" w:semiHidden="1" w:unhideWhenUsed="1"/>
-    <w:lsdException w:name="footer" w:semiHidden="1" w:unhideWhenUsed="1"/>
-    <w:lsdException w:name="index heading" w:semiHidden="1" w:unhideWhenUsed="1"/>
-    <w:lsdException w:name="caption" w:semiHidden="1" w:uiPriority="35" w:unhideWhenUsed="1" w:qFormat="1"/>
-    <w:lsdException w:name="table of figures" w:semiHidden="1" w:unhideWhenUsed="1"/>
-    <w:lsdException w:name="envelope address" w:semiHidden="1" w:unhideWhenUsed="1"/>
-    <w:lsdException w:name="envelope return" w:semiHidden="1" w:unhideWhenUsed="1"/>
-    <w:lsdException w:name="footnote reference" w:semiHidden="1" w:unhideWhenUsed="1"/>
-    <w:lsdException w:name="annotation reference" w:semiHidden="1" w:unhideWhenUsed="1"/>
-    <w:lsdException w:name="line number" w:semiHidden="1" w:unhideWhenUsed="1"/>
-    <w:lsdException w:name="page number" w:semiHidden="1" w:unhideWhenUsed="1"/>
-    <w:lsdException w:name="endnote reference" w:semiHidden="1" w:unhideWhenUsed="1"/>
-    <w:lsdException w:name="endnote text" w:semiHidden="1" w:unhideWhenUsed="1"/>
-    <w:lsdException w:name="table of authorities" w:semiHidden="1" w:unhideWhenUsed="1"/>
-    <w:lsdException w:name="macro" w:semiHidden="1" w:unhideWhenUsed="1"/>
-    <w:lsdException w:name="toa heading" w:semiHidden="1" w:unhideWhenUsed="1"/>
-    <w:lsdException w:name="List" w:semiHidden="1" w:unhideWhenUsed="1"/>
-    <w:lsdException w:name="List Bullet" w:semiHidden="1" w:unhideWhenUsed="1"/>
-    <w:lsdException w:name="List Number" w:semiHidden="1" w:unhideWhenUsed="1"/>
-    <w:lsdException w:name="List 2" w:semiHidden="1" w:unhideWhenUsed="1"/>
-    <w:lsdException w:name="List 3" w:semiHidden="1" w:unhideWhenUsed="1"/>
-    <w:lsdException w:name="List 4" w:semiHidden="1" w:unhideWhenUsed="1"/>
-    <w:lsdException w:name="List 5" w:semiHidden="1" w:unhideWhenUsed="1"/>
-    <w:lsdException w:name="List Bullet 2" w:semiHidden="1" w:unhideWhenUsed="1"/>
-    <w:lsdException w:name="List Bullet 3" w:semiHidden="1" w:unhideWhenUsed="1"/>
-    <w:lsdException w:name="List Bullet 4" w:semiHidden="1" w:unhideWhenUsed="1"/>
-    <w:lsdException w:name="List Bullet 5" w:semiHidden="1" w:unhideWhenUsed="1"/>
-    <w:lsdException w:name="List Number 2" w:semiHidden="1" w:unhideWhenUsed="1"/>
-    <w:lsdException w:name="List Number 3" w:semiHidden="1" w:unhideWhenUsed="1"/>
-    <w:lsdException w:name="List Number 4" w:semiHidden="1" w:unhideWhenUsed="1"/>
-    <w:lsdException w:name="List Number 5" w:semiHidden="1" w:unhideWhenUsed="1"/>
-    <w:lsdException w:name="Title" w:uiPriority="10"/>
-    <w:lsdException w:name="Closing" w:semiHidden="1" w:unhideWhenUsed="1"/>
-    <w:lsdException w:name="Signature" w:semiHidden="1" w:unhideWhenUsed="1"/>
-    <w:lsdException w:name="Default Paragraph Font" w:semiHidden="1" w:uiPriority="1" w:unhideWhenUsed="1"/>
-    <w:lsdException w:name="Body Text" w:semiHidden="1" w:unhideWhenUsed="1"/>
-    <w:lsdException w:name="Body Text Indent" w:semiHidden="1" w:unhideWhenUsed="1"/>
-    <w:lsdException w:name="List Continue" w:semiHidden="1" w:unhideWhenUsed="1"/>
-    <w:lsdException w:name="List Continue 2" w:semiHidden="1" w:unhideWhenUsed="1"/>
-    <w:lsdException w:name="List Continue 3" w:semiHidden="1" w:unhideWhenUsed="1"/>
-    <w:lsdException w:name="List Continue 4" w:semiHidden="1" w:unhideWhenUsed="1"/>
-    <w:lsdException w:name="List Continue 5" w:semiHidden="1" w:unhideWhenUsed="1"/>
-    <w:lsdException w:name="Message Header" w:semiHidden="1" w:unhideWhenUsed="1"/>
-    <w:lsdException w:name="Subtitle" w:uiPriority="11"/>
-    <w:lsdException w:name="Salutation" w:semiHidden="1" w:unhideWhenUsed="1"/>
-    <w:lsdException w:name="Date" w:semiHidden="1" w:unhideWhenUsed="1"/>
-    <w:lsdException w:name="Body Text First Indent" w:semiHidden="1" w:unhideWhenUsed="1"/>
-    <w:lsdException w:name="Body Text First Indent 2" w:semiHidden="1" w:unhideWhenUsed="1"/>
-    <w:lsdException w:name="Note Heading" w:semiHidden="1" w:unhideWhenUsed="1"/>
-    <w:lsdException w:name="Body Text 2" w:semiHidden="1" w:unhideWhenUsed="1"/>
-    <w:lsdException w:name="Body Text 3" w:semiHidden="1" w:unhideWhenUsed="1"/>
-    <w:lsdException w:name="Body Text Indent 2" w:semiHidden="1" w:unhideWhenUsed="1"/>
-    <w:lsdException w:name="Body Text Indent 3" w:semiHidden="1" w:unhideWhenUsed="1"/>
-    <w:lsdException w:name="Block Text" w:semiHidden="1" w:unhideWhenUsed="1"/>
-    <w:lsdException w:name="Hyperlink" w:semiHidden="1" w:unhideWhenUsed="1"/>
-    <w:lsdException w:name="FollowedHyperlink" w:semiHidden="1" w:unhideWhenUsed="1"/>
-    <w:lsdException w:name="Strong" w:uiPriority="22" w:qFormat="1"/>
-    <w:lsdException w:name="Emphasis" w:uiPriority="20" w:qFormat="1"/>
-    <w:lsdException w:name="Document Map" w:semiHidden="1" w:unhideWhenUsed="1"/>
-    <w:lsdException w:name="Plain Text" w:semiHidden="1" w:unhideWhenUsed="1"/>
-    <w:lsdException w:name="E-mail Signature" w:semiHidden="1" w:unhideWhenUsed="1"/>
-    <w:lsdException w:name="HTML Top of Form" w:semiHidden="1" w:unhideWhenUsed="1"/>
-    <w:lsdException w:name="HTML Bottom of Form" w:semiHidden="1" w:unhideWhenUsed="1"/>
-    <w:lsdException w:name="Normal (Web)" w:semiHidden="1" w:unhideWhenUsed="1"/>
-    <w:lsdException w:name="HTML Acronym" w:semiHidden="1" w:unhideWhenUsed="1"/>
-    <w:lsdException w:name="HTML Address" w:semiHidden="1" w:unhideWhenUsed="1"/>
-    <w:lsdException w:name="HTML Cite" w:semiHidden="1" w:unhideWhenUsed="1"/>
-    <w:lsdException w:name="HTML Code" w:semiHidden="1" w:unhideWhenUsed="1"/>
-    <w:lsdException w:name="HTML Definition" w:semiHidden="1" w:unhideWhenUsed="1"/>
-    <w:lsdException w:name="HTML Keyboard" w:semiHidden="1" w:unhideWhenUsed="1"/>
-    <w:lsdException w:name="HTML Preformatted" w:semiHidden="1" w:unhideWhenUsed="1"/>
-    <w:lsdException w:name="HTML Sample" w:semiHidden="1" w:unhideWhenUsed="1"/>
-    <w:lsdException w:name="HTML Typewriter" w:semiHidden="1" w:unhideWhenUsed="1"/>
-    <w:lsdException w:name="HTML Variable" w:semiHidden="1" w:unhideWhenUsed="1"/>
-    <w:lsdException w:name="Normal Table" w:semiHidden="1" w:unhideWhenUsed="1"/>
-    <w:lsdException w:name="annotation subject" w:semiHidden="1" w:unhideWhenUsed="1"/>
-    <w:lsdException w:name="No List" w:semiHidden="1" w:unhideWhenUsed="1"/>
-    <w:lsdException w:name="Outline List 1" w:semiHidden="1" w:unhideWhenUsed="1"/>
-    <w:lsdException w:name="Outline List 2" w:semiHidden="1" w:unhideWhenUsed="1"/>
-    <w:lsdException w:name="Outline List 3" w:semiHidden="1" w:unhideWhenUsed="1"/>
-    <w:lsdException w:name="Table Simple 1" w:semiHidden="1" w:unhideWhenUsed="1"/>
-    <w:lsdException w:name="Table Simple 2" w:semiHidden="1" w:unhideWhenUsed="1"/>
-    <w:lsdException w:name="Table Simple 3" w:semiHidden="1" w:unhideWhenUsed="1"/>
-    <w:lsdException w:name="Table Classic 1" w:semiHidden="1" w:unhideWhenUsed="1"/>
-    <w:lsdException w:name="Table Classic 2" w:semiHidden="1" w:unhideWhenUsed="1"/>
-    <w:lsdException w:name="Table Classic 3" w:semiHidden="1" w:unhideWhenUsed="1"/>
-    <w:lsdException w:name="Table Classic 4" w:semiHidden="1" w:unhideWhenUsed="1"/>
-    <w:lsdException w:name="Table Colorful 1" w:semiHidden="1" w:unhideWhenUsed="1"/>
-    <w:lsdException w:name="Table Colorful 2" w:semiHidden="1" w:unhideWhenUsed="1"/>
-    <w:lsdException w:name="Table Colorful 3" w:semiHidden="1" w:unhideWhenUsed="1"/>
-    <w:lsdException w:name="Table Columns 1" w:semiHidden="1" w:unhideWhenUsed="1"/>
-    <w:lsdException w:name="Table Columns 2" w:semiHidden="1" w:unhideWhenUsed="1"/>
-    <w:lsdException w:name="Table Columns 3" w:semiHidden="1" w:unhideWhenUsed="1"/>
-    <w:lsdException w:name="Table Columns 4" w:semiHidden="1" w:unhideWhenUsed="1"/>
-    <w:lsdException w:name="Table Columns 5" w:semiHidden="1" w:unhideWhenUsed="1"/>
-    <w:lsdException w:name="Table Grid 1" w:semiHidden="1" w:unhideWhenUsed="1"/>
-    <w:lsdException w:name="Table Grid 2" w:semiHidden="1" w:unhideWhenUsed="1"/>
-    <w:lsdException w:name="Table Grid 3" w:semiHidden="1" w:unhideWhenUsed="1"/>
-    <w:lsdException w:name="Table Grid 4" w:semiHidden="1" w:unhideWhenUsed="1"/>
-    <w:lsdException w:name="Table Grid 5" w:semiHidden="1" w:unhideWhenUsed="1"/>
-    <w:lsdException w:name="Table Grid 6" w:semiHidden="1" w:unhideWhenUsed="1"/>
-    <w:lsdException w:name="Table Grid 7" w:semiHidden="1" w:unhideWhenUsed="1"/>
-    <w:lsdException w:name="Table Grid 8" w:semiHidden="1" w:unhideWhenUsed="1"/>
-    <w:lsdException w:name="Table List 1" w:semiHidden="1" w:unhideWhenUsed="1"/>
-    <w:lsdException w:name="Table List 2" w:semiHidden="1" w:unhideWhenUsed="1"/>
-    <w:lsdException w:name="Table List 3" w:semiHidden="1" w:unhideWhenUsed="1"/>
-    <w:lsdException w:name="Table List 4" w:semiHidden="1" w:unhideWhenUsed="1"/>
-    <w:lsdException w:name="Table List 5" w:semiHidden="1" w:unhideWhenUsed="1"/>
-    <w:lsdException w:name="Table List 6" w:semiHidden="1" w:unhideWhenUsed="1"/>
-    <w:lsdException w:name="Table List 7" w:semiHidden="1" w:unhideWhenUsed="1"/>
-    <w:lsdException w:name="Table List 8" w:semiHidden="1" w:unhideWhenUsed="1"/>
-    <w:lsdException w:name="Table 3D effects 1" w:semiHidden="1" w:unhideWhenUsed="1"/>
-    <w:lsdException w:name="Table 3D effects 2" w:semiHidden="1" w:unhideWhenUsed="1"/>
-    <w:lsdException w:name="Table 3D effects 3" w:semiHidden="1" w:unhideWhenUsed="1"/>
-    <w:lsdException w:name="Table Contemporary" w:semiHidden="1" w:unhideWhenUsed="1"/>
-    <w:lsdException w:name="Table Elegant" w:semiHidden="1" w:unhideWhenUsed="1"/>
-    <w:lsdException w:name="Table Professional" w:semiHidden="1" w:unhideWhenUsed="1"/>
-    <w:lsdException w:name="Table Subtle 1" w:semiHidden="1" w:unhideWhenUsed="1"/>
-    <w:lsdException w:name="Table Subtle 2" w:semiHidden="1" w:unhideWhenUsed="1"/>
-    <w:lsdException w:name="Table Web 1" w:semiHidden="1" w:unhideWhenUsed="1"/>
-    <w:lsdException w:name="Table Web 2" w:semiHidden="1" w:unhideWhenUsed="1"/>
-    <w:lsdException w:name="Table Web 3" w:semiHidden="1" w:unhideWhenUsed="1"/>
-    <w:lsdException w:name="Balloon Text" w:semiHidden="1" w:unhideWhenUsed="1"/>
-    <w:lsdException w:name="Table Grid" w:uiPriority="59"/>
-    <w:lsdException w:name="Table Theme" w:semiHidden="1" w:unhideWhenUsed="1"/>
-    <w:lsdException w:name="Placeholder Text" w:semiHidden="1"/>
-    <w:lsdException w:name="No Spacing" w:uiPriority="1"/>
-    <w:lsdException w:name="Light Shading" w:uiPriority="60"/>
-    <w:lsdException w:name="Light List" w:uiPriority="61"/>
-    <w:lsdException w:name="Light Grid" w:uiPriority="62"/>
-    <w:lsdException w:name="Medium Shading 1" w:uiPriority="63"/>
-    <w:lsdException w:name="Medium Shading 2" w:uiPriority="64"/>
-    <w:lsdException w:name="Medium List 1" w:uiPriority="65"/>
-    <w:lsdException w:name="Medium List 2" w:uiPriority="66"/>
-    <w:lsdException w:name="Medium Grid 1" w:uiPriority="67"/>
-    <w:lsdException w:name="Medium Grid 2" w:uiPriority="68"/>
-    <w:lsdException w:name="Medium Grid 3" w:uiPriority="69"/>
-    <w:lsdException w:name="Dark List" w:uiPriority="70"/>
-    <w:lsdException w:name="Colorful Shading" w:uiPriority="71"/>
-    <w:lsdException w:name="Colorful List" w:uiPriority="72"/>
-    <w:lsdException w:name="Colorful Grid" w:uiPriority="73"/>
-    <w:lsdException w:name="Light Shading Accent 1" w:uiPriority="60"/>
-    <w:lsdException w:name="Light List Accent 1" w:uiPriority="61"/>
-    <w:lsdException w:name="Light Grid Accent 1" w:uiPriority="62"/>
-    <w:lsdException w:name="Medium Shading 1 Accent 1" w:uiPriority="63"/>
-    <w:lsdException w:name="Medium Shading 2 Accent 1" w:uiPriority="64"/>
-    <w:lsdException w:name="Medium List 1 Accent 1" w:uiPriority="65"/>
-    <w:lsdException w:name="Revision" w:semiHidden="1"/>
-    <w:lsdException w:name="List Paragraph" w:uiPriority="34" w:qFormat="1"/>
-    <w:lsdException w:name="Quote" w:uiPriority="29"/>
-    <w:lsdException w:name="Intense Quote" w:uiPriority="30"/>
-    <w:lsdException w:name="Medium List 2 Accent 1" w:uiPriority="66"/>
-    <w:lsdException w:name="Medium Grid 1 Accent 1" w:uiPriority="67"/>
-    <w:lsdException w:name="Medium Grid 2 Accent 1" w:uiPriority="68"/>
-    <w:lsdException w:name="Medium Grid 3 Accent 1" w:uiPriority="69"/>
-    <w:lsdException w:name="Dark List Accent 1" w:uiPriority="70"/>
-    <w:lsdException w:name="Colorful Shading Accent 1" w:uiPriority="71"/>
-    <w:lsdException w:name="Colorful List Accent 1" w:uiPriority="72"/>
-    <w:lsdException w:name="Colorful Grid Accent 1" w:uiPriority="73"/>
-    <w:lsdException w:name="Light Shading Accent 2" w:uiPriority="60"/>
-    <w:lsdException w:name="Light List Accent 2" w:uiPriority="61"/>
-    <w:lsdException w:name="Light Grid Accent 2" w:uiPriority="62"/>
-    <w:lsdException w:name="Medium Shading 1 Accent 2" w:uiPriority="63"/>
-    <w:lsdException w:name="Medium Shading 2 Accent 2" w:uiPriority="64"/>
-    <w:lsdException w:name="Medium List 1 Accent 2" w:uiPriority="65"/>
-    <w:lsdException w:name="Medium List 2 Accent 2" w:uiPriority="66"/>
-    <w:lsdException w:name="Medium Grid 1 Accent 2" w:uiPriority="67"/>
-    <w:lsdException w:name="Medium Grid 2 Accent 2" w:uiPriority="68"/>
-    <w:lsdException w:name="Medium Grid 3 Accent 2" w:uiPriority="69"/>
-    <w:lsdException w:name="Dark List Accent 2" w:uiPriority="70"/>
-    <w:lsdException w:name="Colorful Shading Accent 2" w:uiPriority="71"/>
-    <w:lsdException w:name="Colorful List Accent 2" w:uiPriority="72"/>
-    <w:lsdException w:name="Colorful Grid Accent 2" w:uiPriority="73"/>
-    <w:lsdException w:name="Light Shading Accent 3" w:uiPriority="60"/>
-    <w:lsdException w:name="Light List Accent 3" w:uiPriority="61"/>
-    <w:lsdException w:name="Light Grid Accent 3" w:uiPriority="62"/>
-    <w:lsdException w:name="Medium Shading 1 Accent 3" w:uiPriority="63"/>
-    <w:lsdException w:name="Medium Shading 2 Accent 3" w:uiPriority="64"/>
-    <w:lsdException w:name="Medium List 1 Accent 3" w:uiPriority="65"/>
-    <w:lsdException w:name="Medium List 2 Accent 3" w:uiPriority="66"/>
-    <w:lsdException w:name="Medium Grid 1 Accent 3" w:uiPriority="67"/>
-    <w:lsdException w:name="Medium Grid 2 Accent 3" w:uiPriority="68"/>
-    <w:lsdException w:name="Medium Grid 3 Accent 3" w:uiPriority="69"/>
-    <w:lsdException w:name="Dark List Accent 3" w:uiPriority="70"/>
-    <w:lsdException w:name="Colorful Shading Accent 3" w:uiPriority="71"/>
-    <w:lsdException w:name="Colorful List Accent 3" w:uiPriority="72"/>
-    <w:lsdException w:name="Colorful Grid Accent 3" w:uiPriority="73"/>
-    <w:lsdException w:name="Light Shading Accent 4" w:uiPriority="60"/>
-    <w:lsdException w:name="Light List Accent 4" w:uiPriority="61"/>
-    <w:lsdException w:name="Light Grid Accent 4" w:uiPriority="62"/>
-    <w:lsdException w:name="Medium Shading 1 Accent 4" w:uiPriority="63"/>
-    <w:lsdException w:name="Medium Shading 2 Accent 4" w:uiPriority="64"/>
-    <w:lsdException w:name="Medium List 1 Accent 4" w:uiPriority="65"/>
-    <w:lsdException w:name="Medium List 2 Accent 4" w:uiPriority="66"/>
-    <w:lsdException w:name="Medium Grid 1 Accent 4" w:uiPriority="67"/>
-    <w:lsdException w:name="Medium Grid 2 Accent 4" w:uiPriority="68"/>
-    <w:lsdException w:name="Medium Grid 3 Accent 4" w:uiPriority="69"/>
-    <w:lsdException w:name="Dark List Accent 4" w:uiPriority="70"/>
-    <w:lsdException w:name="Colorful Shading Accent 4" w:uiPriority="71"/>
-    <w:lsdException w:name="Colorful List Accent 4" w:uiPriority="72"/>
-    <w:lsdException w:name="Colorful Grid Accent 4" w:uiPriority="73"/>
-    <w:lsdException w:name="Light Shading Accent 5" w:uiPriority="60"/>
-    <w:lsdException w:name="Light List Accent 5" w:uiPriority="61"/>
-    <w:lsdException w:name="Light Grid Accent 5" w:uiPriority="62"/>
-    <w:lsdException w:name="Medium Shading 1 Accent 5" w:uiPriority="63"/>
-    <w:lsdException w:name="Medium Shading 2 Accent 5" w:uiPriority="64"/>
-    <w:lsdException w:name="Medium List 1 Accent 5" w:uiPriority="65"/>
-    <w:lsdException w:name="Medium List 2 Accent 5" w:uiPriority="66"/>
-    <w:lsdException w:name="Medium Grid 1 Accent 5" w:uiPriority="67"/>
-    <w:lsdException w:name="Medium Grid 2 Accent 5" w:uiPriority="68"/>
-    <w:lsdException w:name="Medium Grid 3 Accent 5" w:uiPriority="69"/>
-    <w:lsdException w:name="Dark List Accent 5" w:uiPriority="70"/>
-    <w:lsdException w:name="Colorful Shading Accent 5" w:uiPriority="71"/>
-    <w:lsdException w:name="Colorful List Accent 5" w:uiPriority="72"/>
-    <w:lsdException w:name="Colorful Grid Accent 5" w:uiPriority="73"/>
-    <w:lsdException w:name="Light Shading Accent 6" w:uiPriority="60"/>
-    <w:lsdException w:name="Light List Accent 6" w:uiPriority="61"/>
-    <w:lsdException w:name="Light Grid Accent 6" w:uiPriority="62"/>
-    <w:lsdException w:name="Medium Shading 1 Accent 6" w:uiPriority="63"/>
-    <w:lsdException w:name="Medium Shading 2 Accent 6" w:uiPriority="64"/>
-    <w:lsdException w:name="Medium List 1 Accent 6" w:uiPriority="65"/>
-    <w:lsdException w:name="Medium List 2 Accent 6" w:uiPriority="66"/>
-    <w:lsdException w:name="Medium Grid 1 Accent 6" w:uiPriority="67"/>
-    <w:lsdException w:name="Medium Grid 2 Accent 6" w:uiPriority="68"/>
-    <w:lsdException w:name="Medium Grid 3 Accent 6" w:uiPriority="69"/>
-    <w:lsdException w:name="Dark List Accent 6" w:uiPriority="70"/>
-    <w:lsdException w:name="Colorful Shading Accent 6" w:uiPriority="71"/>
-    <w:lsdException w:name="Colorful List Accent 6" w:uiPriority="72"/>
-    <w:lsdException w:name="Colorful Grid Accent 6" w:uiPriority="73"/>
-    <w:lsdException w:name="Subtle Emphasis" w:uiPriority="19"/>
-    <w:lsdException w:name="Intense Emphasis" w:uiPriority="21"/>
-    <w:lsdException w:name="Subtle Reference" w:uiPriority="31"/>
-    <w:lsdException w:name="Intense Reference" w:uiPriority="32"/>
-    <w:lsdException w:name="Book Title" w:uiPriority="33"/>
-    <w:lsdException w:name="Bibliography" w:semiHidden="1" w:uiPriority="37" w:unhideWhenUsed="1"/>
-    <w:lsdException w:name="TOC Heading" w:semiHidden="1" w:uiPriority="39" w:unhideWhenUsed="1" w:qFormat="1"/>
-    <w:lsdException w:name="Plain Table 1" w:uiPriority="41"/>
-    <w:lsdException w:name="Plain Table 2" w:uiPriority="42"/>
-    <w:lsdException w:name="Plain Table 3" w:uiPriority="43"/>
-    <w:lsdException w:name="Plain Table 4" w:uiPriority="44"/>
-    <w:lsdException w:name="Plain Table 5" w:uiPriority="45"/>
-    <w:lsdException w:name="Grid Table Light" w:uiPriority="40"/>
-    <w:lsdException w:name="Grid Table 1 Light" w:uiPriority="46"/>
-    <w:lsdException w:name="Grid Table 2" w:uiPriority="47"/>
-    <w:lsdException w:name="Grid Table 3" w:uiPriority="48"/>
-    <w:lsdException w:name="Grid Table 4" w:uiPriority="49"/>
-    <w:lsdException w:name="Grid Table 5 Dark" w:uiPriority="50"/>
-    <w:lsdException w:name="Grid Table 6 Colorful" w:uiPriority="51"/>
-    <w:lsdException w:name="Grid Table 7 Colorful" w:uiPriority="52"/>
-    <w:lsdException w:name="Grid Table 1 Light Accent 1" w:uiPriority="46"/>
-    <w:lsdException w:name="Grid Table 2 Accent 1" w:uiPriority="47"/>
-    <w:lsdException w:name="Grid Table 3 Accent 1" w:uiPriority="48"/>
-    <w:lsdException w:name="Grid Table 4 Accent 1" w:uiPriority="49"/>
-    <w:lsdException w:name="Grid Table 5 Dark Accent 1" w:uiPriority="50"/>
-    <w:lsdException w:name="Grid Table 6 Colorful Accent 1" w:uiPriority="51"/>
-    <w:lsdException w:name="Grid Table 7 Colorful Accent 1" w:uiPriority="52"/>
-    <w:lsdException w:name="Grid Table 1 Light Accent 2" w:uiPriority="46"/>
-    <w:lsdException w:name="Grid Table 2 Accent 2" w:uiPriority="47"/>
-    <w:lsdException w:name="Grid Table 3 Accent 2" w:uiPriority="48"/>
-    <w:lsdException w:name="Grid Table 4 Accent 2" w:uiPriority="49"/>
-    <w:lsdException w:name="Grid Table 5 Dark Accent 2" w:uiPriority="50"/>
-    <w:lsdException w:name="Grid Table 6 Colorful Accent 2" w:uiPriority="51"/>
-    <w:lsdException w:name="Grid Table 7 Colorful Accent 2" w:uiPriority="52"/>
-    <w:lsdException w:name="Grid Table 1 Light Accent 3" w:uiPriority="46"/>
-    <w:lsdException w:name="Grid Table 2 Accent 3" w:uiPriority="47"/>
-    <w:lsdException w:name="Grid Table 3 Accent 3" w:uiPriority="48"/>
-    <w:lsdException w:name="Grid Table 4 Accent 3" w:uiPriority="49"/>
-    <w:lsdException w:name="Grid Table 5 Dark Accent 3" w:uiPriority="50"/>
-    <w:lsdException w:name="Grid Table 6 Colorful Accent 3" w:uiPriority="51"/>
-    <w:lsdException w:name="Grid Table 7 Colorful Accent 3" w:uiPriority="52"/>
-    <w:lsdException w:name="Grid Table 1 Light Accent 4" w:uiPriority="46"/>
-    <w:lsdException w:name="Grid Table 2 Accent 4" w:uiPriority="47"/>
-    <w:lsdException w:name="Grid Table 3 Accent 4" w:uiPriority="48"/>
-    <w:lsdException w:name="Grid Table 4 Accent 4" w:uiPriority="49"/>
-    <w:lsdException w:name="Grid Table 5 Dark Accent 4" w:uiPriority="50"/>
-    <w:lsdException w:name="Grid Table 6 Colorful Accent 4" w:uiPriority="51"/>
-    <w:lsdException w:name="Grid Table 7 Colorful Accent 4" w:uiPriority="52"/>
-    <w:lsdException w:name="Grid Table 1 Light Accent 5" w:uiPriority="46"/>
-    <w:lsdException w:name="Grid Table 2 Accent 5" w:uiPriority="47"/>
-    <w:lsdException w:name="Grid Table 3 Accent 5" w:uiPriority="48"/>
-    <w:lsdException w:name="Grid Table 4 Accent 5" w:uiPriority="49"/>
-    <w:lsdException w:name="Grid Table 5 Dark Accent 5" w:uiPriority="50"/>
-    <w:lsdException w:name="Grid Table 6 Colorful Accent 5" w:uiPriority="51"/>
-    <w:lsdException w:name="Grid Table 7 Colorful Accent 5" w:uiPriority="52"/>
-    <w:lsdException w:name="Grid Table 1 Light Accent 6" w:uiPriority="46"/>
-    <w:lsdException w:name="Grid Table 2 Accent 6" w:uiPriority="47"/>
-    <w:lsdException w:name="Grid Table 3 Accent 6" w:uiPriority="48"/>
-    <w:lsdException w:name="Grid Table 4 Accent 6" w:uiPriority="49"/>
-    <w:lsdException w:name="Grid Table 5 Dark Accent 6" w:uiPriority="50"/>
-    <w:lsdException w:name="Grid Table 6 Colorful Accent 6" w:uiPriority="51"/>
-    <w:lsdException w:name="Grid Table 7 Colorful Accent 6" w:uiPriority="52"/>
-    <w:lsdException w:name="List Table 1 Light" w:uiPriority="46"/>
-    <w:lsdException w:name="List Table 2" w:uiPriority="47"/>
-    <w:lsdException w:name="List Table 3" w:uiPriority="48"/>
-    <w:lsdException w:name="List Table 4" w:uiPriority="49"/>
-    <w:lsdException w:name="List Table 5 Dark" w:uiPriority="50"/>
-    <w:lsdException w:name="List Table 6 Colorful" w:uiPriority="51"/>
-    <w:lsdException w:name="List Table 7 Colorful" w:uiPriority="52"/>
-    <w:lsdException w:name="List Table 1 Light Accent 1" w:uiPriority="46"/>
-    <w:lsdException w:name="List Table 2 Accent 1" w:uiPriority="47"/>
-    <w:lsdException w:name="List Table 3 Accent 1" w:uiPriority="48"/>
-    <w:lsdException w:name="List Table 4 Accent 1" w:uiPriority="49"/>
-    <w:lsdException w:name="List Table 5 Dark Accent 1" w:uiPriority="50"/>
-    <w:lsdException w:name="List Table 6 Colorful Accent 1" w:uiPriority="51"/>
-    <w:lsdException w:name="List Table 7 Colorful Accent 1" w:uiPriority="52"/>
-    <w:lsdException w:name="List Table 1 Light Accent 2" w:uiPriority="46"/>
-    <w:lsdException w:name="List Table 2 Accent 2" w:uiPriority="47"/>
-    <w:lsdException w:name="List Table 3 Accent 2" w:uiPriority="48"/>
-    <w:lsdException w:name="List Table 4 Accent 2" w:uiPriority="49"/>
-    <w:lsdException w:name="List Table 5 Dark Accent 2" w:uiPriority="50"/>
-    <w:lsdException w:name="List Table 6 Colorful Accent 2" w:uiPriority="51"/>
-    <w:lsdException w:name="List Table 7 Colorful Accent 2" w:uiPriority="52"/>
-    <w:lsdException w:name="List Table 1 Light Accent 3" w:uiPriority="46"/>
-    <w:lsdException w:name="List Table 2 Accent 3" w:uiPriority="47"/>
-    <w:lsdException w:name="List Table 3 Accent 3" w:uiPriority="48"/>
-    <w:lsdException w:name="List Table 4 Accent 3" w:uiPriority="49"/>
-    <w:lsdException w:name="List Table 5 Dark Accent 3" w:uiPriority="50"/>
-    <w:lsdException w:name="List Table 6 Colorful Accent 3" w:uiPriority="51"/>
-    <w:lsdException w:name="List Table 7 Colorful Accent 3" w:uiPriority="52"/>
-    <w:lsdException w:name="List Table 1 Light Accent 4" w:uiPriority="46"/>
-    <w:lsdException w:name="List Table 2 Accent 4" w:uiPriority="47"/>
-    <w:lsdException w:name="List Table 3 Accent 4" w:uiPriority="48"/>
-    <w:lsdException w:name="List Table 4 Accent 4" w:uiPriority="49"/>
-    <w:lsdException w:name="List Table 5 Dark Accent 4" w:uiPriority="50"/>
-    <w:lsdException w:name="List Table 6 Colorful Accent 4" w:uiPriority="51"/>
-    <w:lsdException w:name="List Table 7 Colorful Accent 4" w:uiPriority="52"/>
-    <w:lsdException w:name="List Table 1 Light Accent 5" w:uiPriority="46"/>
-    <w:lsdException w:name="List Table 2 Accent 5" w:uiPriority="47"/>
-    <w:lsdException w:name="List Table 3 Accent 5" w:uiPriority="48"/>
-    <w:lsdException w:name="List Table 4 Accent 5" w:uiPriority="49"/>
-    <w:lsdException w:name="List Table 5 Dark Accent 5" w:uiPriority="50"/>
-    <w:lsdException w:name="List Table 6 Colorful Accent 5" w:uiPriority="51"/>
-    <w:lsdException w:name="List Table 7 Colorful Accent 5" w:uiPriority="52"/>
-    <w:lsdException w:name="List Table 1 Light Accent 6" w:uiPriority="46"/>
-    <w:lsdException w:name="List Table 2 Accent 6" w:uiPriority="47"/>
-    <w:lsdException w:name="List Table 3 Accent 6" w:uiPriority="48"/>
-    <w:lsdException w:name="List Table 4 Accent 6" w:uiPriority="49"/>
-    <w:lsdException w:name="List Table 5 Dark Accent 6" w:uiPriority="50"/>
-    <w:lsdException w:name="List Table 6 Colorful Accent 6" w:uiPriority="51"/>
-    <w:lsdException w:name="List Table 7 Colorful Accent 6" w:uiPriority="52"/>
-    <w:lsdException w:name="Mention" w:semiHidden="1" w:unhideWhenUsed="1"/>
-    <w:lsdException w:name="Smart Hyperlink" w:semiHidden="1" w:unhideWhenUsed="1"/>
-    <w:lsdException w:name="Hashtag" w:semiHidden="1" w:unhideWhenUsed="1"/>
-    <w:lsdException w:name="Unresolved Mention" w:semiHidden="1" w:unhideWhenUsed="1"/>
+  <w:latentStyles w:defLockedState="0" w:defUIPriority="99" w:defSemiHidden="1" w:defUnhideWhenUsed="1" w:defQFormat="0" w:count="267">
+    <w:lsdException w:name="Normal" w:semiHidden="0" w:uiPriority="0" w:unhideWhenUsed="0" w:qFormat="1"/>
+    <w:lsdException w:name="heading 1" w:semiHidden="0" w:uiPriority="9" w:unhideWhenUsed="0" w:qFormat="1"/>
+    <w:lsdException w:name="heading 2" w:uiPriority="9" w:qFormat="1"/>
+    <w:lsdException w:name="heading 3" w:uiPriority="9" w:qFormat="1"/>
+    <w:lsdException w:name="heading 4" w:uiPriority="9" w:qFormat="1"/>
+    <w:lsdException w:name="heading 5" w:uiPriority="9" w:qFormat="1"/>
+    <w:lsdException w:name="heading 6" w:uiPriority="9" w:qFormat="1"/>
+    <w:lsdException w:name="heading 7" w:uiPriority="9" w:qFormat="1"/>
+    <w:lsdException w:name="heading 8" w:uiPriority="9" w:qFormat="1"/>
+    <w:lsdException w:name="heading 9" w:uiPriority="9" w:qFormat="1"/>
+    <w:lsdException w:name="toc 1" w:uiPriority="39"/>
+    <w:lsdException w:name="toc 2" w:uiPriority="39"/>
+    <w:lsdException w:name="toc 3" w:uiPriority="39"/>
+    <w:lsdException w:name="toc 4" w:uiPriority="39"/>
+    <w:lsdException w:name="toc 5" w:uiPriority="39"/>
+    <w:lsdException w:name="toc 6" w:uiPriority="39"/>
+    <w:lsdException w:name="toc 7" w:uiPriority="39"/>
+    <w:lsdException w:name="toc 8" w:uiPriority="39"/>
+    <w:lsdException w:name="toc 9" w:uiPriority="39"/>
+    <w:lsdException w:name="caption" w:uiPriority="35" w:qFormat="1"/>
+    <w:lsdException w:name="Title" w:semiHidden="0" w:uiPriority="10" w:unhideWhenUsed="0"/>
+    <w:lsdException w:name="Default Paragraph Font" w:uiPriority="1"/>
+    <w:lsdException w:name="Subtitle" w:semiHidden="0" w:uiPriority="11" w:unhideWhenUsed="0"/>
+    <w:lsdException w:name="Strong" w:semiHidden="0" w:uiPriority="22" w:unhideWhenUsed="0" w:qFormat="1"/>
+    <w:lsdException w:name="Emphasis" w:semiHidden="0" w:uiPriority="20" w:unhideWhenUsed="0" w:qFormat="1"/>
+    <w:lsdException w:name="Table Grid" w:semiHidden="0" w:uiPriority="59" w:unhideWhenUsed="0"/>
+    <w:lsdException w:name="Placeholder Text" w:unhideWhenUsed="0"/>
+    <w:lsdException w:name="No Spacing" w:semiHidden="0" w:uiPriority="1" w:unhideWhenUsed="0"/>
+    <w:lsdException w:name="Light Shading" w:semiHidden="0" w:uiPriority="60" w:unhideWhenUsed="0"/>
+    <w:lsdException w:name="Light List" w:semiHidden="0" w:uiPriority="61" w:unhideWhenUsed="0"/>
+    <w:lsdException w:name="Light Grid" w:semiHidden="0" w:uiPriority="62" w:unhideWhenUsed="0"/>
+    <w:lsdException w:name="Medium Shading 1" w:semiHidden="0" w:uiPriority="63" w:unhideWhenUsed="0"/>
+    <w:lsdException w:name="Medium Shading 2" w:semiHidden="0" w:uiPriority="64" w:unhideWhenUsed="0"/>
+    <w:lsdException w:name="Medium List 1" w:semiHidden="0" w:uiPriority="65" w:unhideWhenUsed="0"/>
+    <w:lsdException w:name="Medium List 2" w:semiHidden="0" w:uiPriority="66" w:unhideWhenUsed="0"/>
+    <w:lsdException w:name="Medium Grid 1" w:semiHidden="0" w:uiPriority="67" w:unhideWhenUsed="0"/>
+    <w:lsdException w:name="Medium Grid 2" w:semiHidden="0" w:uiPriority="68" w:unhideWhenUsed="0"/>
+    <w:lsdException w:name="Medium Grid 3" w:semiHidden="0" w:uiPriority="69" w:unhideWhenUsed="0"/>
+    <w:lsdException w:name="Dark List" w:semiHidden="0" w:uiPriority="70" w:unhideWhenUsed="0"/>
+    <w:lsdException w:name="Colorful Shading" w:semiHidden="0" w:uiPriority="71" w:unhideWhenUsed="0"/>
+    <w:lsdException w:name="Colorful List" w:semiHidden="0" w:uiPriority="72" w:unhideWhenUsed="0"/>
+    <w:lsdException w:name="Colorful Grid" w:semiHidden="0" w:uiPriority="73" w:unhideWhenUsed="0"/>
+    <w:lsdException w:name="Light Shading Accent 1" w:semiHidden="0" w:uiPriority="60" w:unhideWhenUsed="0"/>
+    <w:lsdException w:name="Light List Accent 1" w:semiHidden="0" w:uiPriority="61" w:unhideWhenUsed="0"/>
+    <w:lsdException w:name="Light Grid Accent 1" w:semiHidden="0" w:uiPriority="62" w:unhideWhenUsed="0"/>
+    <w:lsdException w:name="Medium Shading 1 Accent 1" w:semiHidden="0" w:uiPriority="63" w:unhideWhenUsed="0"/>
+    <w:lsdException w:name="Medium Shading 2 Accent 1" w:semiHidden="0" w:uiPriority="64" w:unhideWhenUsed="0"/>
+    <w:lsdException w:name="Medium List 1 Accent 1" w:semiHidden="0" w:uiPriority="65" w:unhideWhenUsed="0"/>
+    <w:lsdException w:name="Revision" w:unhideWhenUsed="0"/>
+    <w:lsdException w:name="List Paragraph" w:semiHidden="0" w:uiPriority="34" w:unhideWhenUsed="0" w:qFormat="1"/>
+    <w:lsdException w:name="Quote" w:semiHidden="0" w:uiPriority="29" w:unhideWhenUsed="0"/>
+    <w:lsdException w:name="Intense Quote" w:semiHidden="0" w:uiPriority="30" w:unhideWhenUsed="0"/>
+    <w:lsdException w:name="Medium List 2 Accent 1" w:semiHidden="0" w:uiPriority="66" w:unhideWhenUsed="0"/>
+    <w:lsdException w:name="Medium Grid 1 Accent 1" w:semiHidden="0" w:uiPriority="67" w:unhideWhenUsed="0"/>
+    <w:lsdException w:name="Medium Grid 2 Accent 1" w:semiHidden="0" w:uiPriority="68" w:unhideWhenUsed="0"/>
+    <w:lsdException w:name="Medium Grid 3 Accent 1" w:semiHidden="0" w:uiPriority="69" w:unhideWhenUsed="0"/>
+    <w:lsdException w:name="Dark List Accent 1" w:semiHidden="0" w:uiPriority="70" w:unhideWhenUsed="0"/>
+    <w:lsdException w:name="Colorful Shading Accent 1" w:semiHidden="0" w:uiPriority="71" w:unhideWhenUsed="0"/>
+    <w:lsdException w:name="Colorful List Accent 1" w:semiHidden="0" w:uiPriority="72" w:unhideWhenUsed="0"/>
+    <w:lsdException w:name="Colorful Grid Accent 1" w:semiHidden="0" w:uiPriority="73" w:unhideWhenUsed="0"/>
+    <w:lsdException w:name="Light Shading Accent 2" w:semiHidden="0" w:uiPriority="60" w:unhideWhenUsed="0"/>
+    <w:lsdException w:name="Light List Accent 2" w:semiHidden="0" w:uiPriority="61" w:unhideWhenUsed="0"/>
+    <w:lsdException w:name="Light Grid Accent 2" w:semiHidden="0" w:uiPriority="62" w:unhideWhenUsed="0"/>
+    <w:lsdException w:name="Medium Shading 1 Accent 2" w:semiHidden="0" w:uiPriority="63" w:unhideWhenUsed="0"/>
+    <w:lsdException w:name="Medium Shading 2 Accent 2" w:semiHidden="0" w:uiPriority="64" w:unhideWhenUsed="0"/>
+    <w:lsdException w:name="Medium List 1 Accent 2" w:semiHidden="0" w:uiPriority="65" w:unhideWhenUsed="0"/>
+    <w:lsdException w:name="Medium List 2 Accent 2" w:semiHidden="0" w:uiPriority="66" w:unhideWhenUsed="0"/>
+    <w:lsdException w:name="Medium Grid 1 Accent 2" w:semiHidden="0" w:uiPriority="67" w:unhideWhenUsed="0"/>
+    <w:lsdException w:name="Medium Grid 2 Accent 2" w:semiHidden="0" w:uiPriority="68" w:unhideWhenUsed="0"/>
+    <w:lsdException w:name="Medium Grid 3 Accent 2" w:semiHidden="0" w:uiPriority="69" w:unhideWhenUsed="0"/>
+    <w:lsdException w:name="Dark List Accent 2" w:semiHidden="0" w:uiPriority="70" w:unhideWhenUsed="0"/>
+    <w:lsdException w:name="Colorful Shading Accent 2" w:semiHidden="0" w:uiPriority="71" w:unhideWhenUsed="0"/>
+    <w:lsdException w:name="Colorful List Accent 2" w:semiHidden="0" w:uiPriority="72" w:unhideWhenUsed="0"/>
+    <w:lsdException w:name="Colorful Grid Accent 2" w:semiHidden="0" w:uiPriority="73" w:unhideWhenUsed="0"/>
+    <w:lsdException w:name="Light Shading Accent 3" w:semiHidden="0" w:uiPriority="60" w:unhideWhenUsed="0"/>
+    <w:lsdException w:name="Light List Accent 3" w:semiHidden="0" w:uiPriority="61" w:unhideWhenUsed="0"/>
+    <w:lsdException w:name="Light Grid Accent 3" w:semiHidden="0" w:uiPriority="62" w:unhideWhenUsed="0"/>
+    <w:lsdException w:name="Medium Shading 1 Accent 3" w:semiHidden="0" w:uiPriority="63" w:unhideWhenUsed="0"/>
+    <w:lsdException w:name="Medium Shading 2 Accent 3" w:semiHidden="0" w:uiPriority="64" w:unhideWhenUsed="0"/>
+    <w:lsdException w:name="Medium List 1 Accent 3" w:semiHidden="0" w:uiPriority="65" w:unhideWhenUsed="0"/>
+    <w:lsdException w:name="Medium List 2 Accent 3" w:semiHidden="0" w:uiPriority="66" w:unhideWhenUsed="0"/>
+    <w:lsdException w:name="Medium Grid 1 Accent 3" w:semiHidden="0" w:uiPriority="67" w:unhideWhenUsed="0"/>
+    <w:lsdException w:name="Medium Grid 2 Accent 3" w:semiHidden="0" w:uiPriority="68" w:unhideWhenUsed="0"/>
+    <w:lsdException w:name="Medium Grid 3 Accent 3" w:semiHidden="0" w:uiPriority="69" w:unhideWhenUsed="0"/>
+    <w:lsdException w:name="Dark List Accent 3" w:semiHidden="0" w:uiPriority="70" w:unhideWhenUsed="0"/>
+    <w:lsdException w:name="Colorful Shading Accent 3" w:semiHidden="0" w:uiPriority="71" w:unhideWhenUsed="0"/>
+    <w:lsdException w:name="Colorful List Accent 3" w:semiHidden="0" w:uiPriority="72" w:unhideWhenUsed="0"/>
+    <w:lsdException w:name="Colorful Grid Accent 3" w:semiHidden="0" w:uiPriority="73" w:unhideWhenUsed="0"/>
+    <w:lsdException w:name="Light Shading Accent 4" w:semiHidden="0" w:uiPriority="60" w:unhideWhenUsed="0"/>
+    <w:lsdException w:name="Light List Accent 4" w:semiHidden="0" w:uiPriority="61" w:unhideWhenUsed="0"/>
+    <w:lsdException w:name="Light Grid Accent 4" w:semiHidden="0" w:uiPriority="62" w:unhideWhenUsed="0"/>
+    <w:lsdException w:name="Medium Shading 1 Accent 4" w:semiHidden="0" w:uiPriority="63" w:unhideWhenUsed="0"/>
+    <w:lsdException w:name="Medium Shading 2 Accent 4" w:semiHidden="0" w:uiPriority="64" w:unhideWhenUsed="0"/>
+    <w:lsdException w:name="Medium List 1 Accent 4" w:semiHidden="0" w:uiPriority="65" w:unhideWhenUsed="0"/>
+    <w:lsdException w:name="Medium List 2 Accent 4" w:semiHidden="0" w:uiPriority="66" w:unhideWhenUsed="0"/>
+    <w:lsdException w:name="Medium Grid 1 Accent 4" w:semiHidden="0" w:uiPriority="67" w:unhideWhenUsed="0"/>
+    <w:lsdException w:name="Medium Grid 2 Accent 4" w:semiHidden="0" w:uiPriority="68" w:unhideWhenUsed="0"/>
+    <w:lsdException w:name="Medium Grid 3 Accent 4" w:semiHidden="0" w:uiPriority="69" w:unhideWhenUsed="0"/>
+    <w:lsdException w:name="Dark List Accent 4" w:semiHidden="0" w:uiPriority="70" w:unhideWhenUsed="0"/>
+    <w:lsdException w:name="Colorful Shading Accent 4" w:semiHidden="0" w:uiPriority="71" w:unhideWhenUsed="0"/>
+    <w:lsdException w:name="Colorful List Accent 4" w:semiHidden="0" w:uiPriority="72" w:unhideWhenUsed="0"/>
+    <w:lsdException w:name="Colorful Grid Accent 4" w:semiHidden="0" w:uiPriority="73" w:unhideWhenUsed="0"/>
+    <w:lsdException w:name="Light Shading Accent 5" w:semiHidden="0" w:uiPriority="60" w:unhideWhenUsed="0"/>
+    <w:lsdException w:name="Light List Accent 5" w:semiHidden="0" w:uiPriority="61" w:unhideWhenUsed="0"/>
+    <w:lsdException w:name="Light Grid Accent 5" w:semiHidden="0" w:uiPriority="62" w:unhideWhenUsed="0"/>
+    <w:lsdException w:name="Medium Shading 1 Accent 5" w:semiHidden="0" w:uiPriority="63" w:unhideWhenUsed="0"/>
+    <w:lsdException w:name="Medium Shading 2 Accent 5" w:semiHidden="0" w:uiPriority="64" w:unhideWhenUsed="0"/>
+    <w:lsdException w:name="Medium List 1 Accent 5" w:semiHidden="0" w:uiPriority="65" w:unhideWhenUsed="0"/>
+    <w:lsdException w:name="Medium List 2 Accent 5" w:semiHidden="0" w:uiPriority="66" w:unhideWhenUsed="0"/>
+    <w:lsdException w:name="Medium Grid 1 Accent 5" w:semiHidden="0" w:uiPriority="67" w:unhideWhenUsed="0"/>
+    <w:lsdException w:name="Medium Grid 2 Accent 5" w:semiHidden="0" w:uiPriority="68" w:unhideWhenUsed="0"/>
+    <w:lsdException w:name="Medium Grid 3 Accent 5" w:semiHidden="0" w:uiPriority="69" w:unhideWhenUsed="0"/>
+    <w:lsdException w:name="Dark List Accent 5" w:semiHidden="0" w:uiPriority="70" w:unhideWhenUsed="0"/>
+    <w:lsdException w:name="Colorful Shading Accent 5" w:semiHidden="0" w:uiPriority="71" w:unhideWhenUsed="0"/>
+    <w:lsdException w:name="Colorful List Accent 5" w:semiHidden="0" w:uiPriority="72" w:unhideWhenUsed="0"/>
+    <w:lsdException w:name="Colorful Grid Accent 5" w:semiHidden="0" w:uiPriority="73" w:unhideWhenUsed="0"/>
+    <w:lsdException w:name="Light Shading Accent 6" w:semiHidden="0" w:uiPriority="60" w:unhideWhenUsed="0"/>
+    <w:lsdException w:name="Light List Accent 6" w:semiHidden="0" w:uiPriority="61" w:unhideWhenUsed="0"/>
+    <w:lsdException w:name="Light Grid Accent 6" w:semiHidden="0" w:uiPriority="62" w:unhideWhenUsed="0"/>
+    <w:lsdException w:name="Medium Shading 1 Accent 6" w:semiHidden="0" w:uiPriority="63" w:unhideWhenUsed="0"/>
+    <w:lsdException w:name="Medium Shading 2 Accent 6" w:semiHidden="0" w:uiPriority="64" w:unhideWhenUsed="0"/>
+    <w:lsdException w:name="Medium List 1 Accent 6" w:semiHidden="0" w:uiPriority="65" w:unhideWhenUsed="0"/>
+    <w:lsdException w:name="Medium List 2 Accent 6" w:semiHidden="0" w:uiPriority="66" w:unhideWhenUsed="0"/>
+    <w:lsdException w:name="Medium Grid 1 Accent 6" w:semiHidden="0" w:uiPriority="67" w:unhideWhenUsed="0"/>
+    <w:lsdException w:name="Medium Grid 2 Accent 6" w:semiHidden="0" w:uiPriority="68" w:unhideWhenUsed="0"/>
+    <w:lsdException w:name="Medium Grid 3 Accent 6" w:semiHidden="0" w:uiPriority="69" w:unhideWhenUsed="0"/>
+    <w:lsdException w:name="Dark List Accent 6" w:semiHidden="0" w:uiPriority="70" w:unhideWhenUsed="0"/>
+    <w:lsdException w:name="Colorful Shading Accent 6" w:semiHidden="0" w:uiPriority="71" w:unhideWhenUsed="0"/>
+    <w:lsdException w:name="Colorful List Accent 6" w:semiHidden="0" w:uiPriority="72" w:unhideWhenUsed="0"/>
+    <w:lsdException w:name="Colorful Grid Accent 6" w:semiHidden="0" w:uiPriority="73" w:unhideWhenUsed="0"/>
+    <w:lsdException w:name="Subtle Emphasis" w:semiHidden="0" w:uiPriority="19" w:unhideWhenUsed="0"/>
+    <w:lsdException w:name="Intense Emphasis" w:semiHidden="0" w:uiPriority="21" w:unhideWhenUsed="0"/>
+    <w:lsdException w:name="Subtle Reference" w:semiHidden="0" w:uiPriority="31" w:unhideWhenUsed="0"/>
+    <w:lsdException w:name="Intense Reference" w:semiHidden="0" w:uiPriority="32" w:unhideWhenUsed="0"/>
+    <w:lsdException w:name="Book Title" w:semiHidden="0" w:uiPriority="33" w:unhideWhenUsed="0"/>
+    <w:lsdException w:name="Bibliography" w:uiPriority="37"/>
+    <w:lsdException w:name="TOC Heading" w:uiPriority="39" w:qFormat="1"/>
   </w:latentStyles>
   <w:style w:type="paragraph" w:default="1" w:styleId="Normal">
     <w:name w:val="Normal"/>
@@ -11256,6 +11058,7 @@
       <w:spacing w:after="0" w:line="240" w:lineRule="auto"/>
     </w:pPr>
     <w:tblPr>
+      <w:tblInd w:w="0" w:type="dxa"/>
       <w:tblBorders>
         <w:top w:val="single" w:sz="4" w:space="0" w:color="auto"/>
         <w:left w:val="single" w:sz="4" w:space="0" w:color="auto"/>
@@ -11264,6 +11067,649 @@
         <w:insideH w:val="single" w:sz="4" w:space="0" w:color="auto"/>
         <w:insideV w:val="single" w:sz="4" w:space="0" w:color="auto"/>
       </w:tblBorders>
+      <w:tblCellMar>
+        <w:top w:w="0" w:type="dxa"/>
+        <w:left w:w="108" w:type="dxa"/>
+        <w:bottom w:w="0" w:type="dxa"/>
+        <w:right w:w="108" w:type="dxa"/>
+      </w:tblCellMar>
+    </w:tblPr>
+  </w:style>
+  <w:style w:type="character" w:customStyle="1" w:styleId="ListParagraphChar">
+    <w:name w:val="List Paragraph Char"/>
+    <w:basedOn w:val="DefaultParagraphFont"/>
+    <w:link w:val="ListParagraph"/>
+    <w:uiPriority w:val="34"/>
+    <w:qFormat/>
+    <w:rsid w:val="00B42483"/>
+    <w:rPr>
+      <w:lang w:val="bg-BG"/>
+    </w:rPr>
+  </w:style>
+  <w:style w:type="character" w:customStyle="1" w:styleId="CodeChar">
+    <w:name w:val="Code Char"/>
+    <w:basedOn w:val="ListParagraphChar"/>
+    <w:link w:val="Code"/>
+    <w:rsid w:val="00B42483"/>
+    <w:rPr>
+      <w:rFonts w:ascii="Consolas" w:hAnsi="Consolas" w:cs="Consolas"/>
+      <w:b/>
+      <w:noProof/>
+      <w:lang w:val="bg-BG"/>
+    </w:rPr>
+  </w:style>
+  <w:style w:type="character" w:styleId="Emphasis">
+    <w:name w:val="Emphasis"/>
+    <w:basedOn w:val="DefaultParagraphFont"/>
+    <w:uiPriority w:val="20"/>
+    <w:qFormat/>
+    <w:rsid w:val="00083BAB"/>
+    <w:rPr>
+      <w:i/>
+      <w:iCs/>
+    </w:rPr>
+  </w:style>
+  <w:style w:type="numbering" w:customStyle="1" w:styleId="Style1">
+    <w:name w:val="Style1"/>
+    <w:uiPriority w:val="99"/>
+    <w:rsid w:val="007860D9"/>
+    <w:pPr>
+      <w:numPr>
+        <w:numId w:val="2"/>
+      </w:numPr>
+    </w:pPr>
+  </w:style>
+  <w:style w:type="numbering" w:customStyle="1" w:styleId="Style2">
+    <w:name w:val="Style2"/>
+    <w:uiPriority w:val="99"/>
+    <w:rsid w:val="007860D9"/>
+    <w:pPr>
+      <w:numPr>
+        <w:numId w:val="3"/>
+      </w:numPr>
+    </w:pPr>
+  </w:style>
+  <w:style w:type="character" w:customStyle="1" w:styleId="InternetLink">
+    <w:name w:val="Internet Link"/>
+    <w:basedOn w:val="DefaultParagraphFont"/>
+    <w:uiPriority w:val="99"/>
+    <w:unhideWhenUsed/>
+    <w:rsid w:val="001245EC"/>
+    <w:rPr>
+      <w:color w:val="0000FF" w:themeColor="hyperlink"/>
+      <w:u w:val="single"/>
+    </w:rPr>
+  </w:style>
+  <w:style w:type="character" w:styleId="PlaceholderText">
+    <w:name w:val="Placeholder Text"/>
+    <w:basedOn w:val="DefaultParagraphFont"/>
+    <w:uiPriority w:val="99"/>
+    <w:semiHidden/>
+    <w:rsid w:val="00812C36"/>
+    <w:rPr>
+      <w:color w:val="808080"/>
+    </w:rPr>
+  </w:style>
+</w:styles>
+</file>
+
+<file path=word/stylesWithEffects.xml><?xml version="1.0" encoding="utf-8"?>
+<w:styles xmlns:wpc="http://schemas.microsoft.com/office/word/2010/wordprocessingCanvas" xmlns:mc="http://schemas.openxmlformats.org/markup-compatibility/2006" xmlns:o="urn:schemas-microsoft-com:office:office" xmlns:r="http://schemas.openxmlformats.org/officeDocument/2006/relationships" xmlns:m="http://schemas.openxmlformats.org/officeDocument/2006/math" xmlns:v="urn:schemas-microsoft-com:vml" xmlns:wp14="http://schemas.microsoft.com/office/word/2010/wordprocessingDrawing" xmlns:wp="http://schemas.openxmlformats.org/drawingml/2006/wordprocessingDrawing" xmlns:w10="urn:schemas-microsoft-com:office:word" xmlns:w="http://schemas.openxmlformats.org/wordprocessingml/2006/main" xmlns:w14="http://schemas.microsoft.com/office/word/2010/wordml" xmlns:wpg="http://schemas.microsoft.com/office/word/2010/wordprocessingGroup" xmlns:wpi="http://schemas.microsoft.com/office/word/2010/wordprocessingInk" xmlns:wne="http://schemas.microsoft.com/office/word/2006/wordml" xmlns:wps="http://schemas.microsoft.com/office/word/2010/wordprocessingShape" mc:Ignorable="w14 wp14">
+  <w:docDefaults>
+    <w:rPrDefault>
+      <w:rPr>
+        <w:rFonts w:asciiTheme="minorHAnsi" w:eastAsiaTheme="minorHAnsi" w:hAnsiTheme="minorHAnsi" w:cstheme="minorBidi"/>
+        <w:sz w:val="22"/>
+        <w:szCs w:val="22"/>
+        <w:lang w:val="en-US" w:eastAsia="en-US" w:bidi="ar-SA"/>
+      </w:rPr>
+    </w:rPrDefault>
+    <w:pPrDefault>
+      <w:pPr>
+        <w:spacing w:after="200" w:line="276" w:lineRule="auto"/>
+      </w:pPr>
+    </w:pPrDefault>
+  </w:docDefaults>
+  <w:latentStyles w:defLockedState="0" w:defUIPriority="99" w:defSemiHidden="1" w:defUnhideWhenUsed="1" w:defQFormat="0" w:count="267">
+    <w:lsdException w:name="Normal" w:semiHidden="0" w:uiPriority="0" w:unhideWhenUsed="0" w:qFormat="1"/>
+    <w:lsdException w:name="heading 1" w:semiHidden="0" w:uiPriority="9" w:unhideWhenUsed="0" w:qFormat="1"/>
+    <w:lsdException w:name="heading 2" w:uiPriority="9" w:qFormat="1"/>
+    <w:lsdException w:name="heading 3" w:uiPriority="9" w:qFormat="1"/>
+    <w:lsdException w:name="heading 4" w:uiPriority="9" w:qFormat="1"/>
+    <w:lsdException w:name="heading 5" w:uiPriority="9" w:qFormat="1"/>
+    <w:lsdException w:name="heading 6" w:uiPriority="9" w:qFormat="1"/>
+    <w:lsdException w:name="heading 7" w:uiPriority="9" w:qFormat="1"/>
+    <w:lsdException w:name="heading 8" w:uiPriority="9" w:qFormat="1"/>
+    <w:lsdException w:name="heading 9" w:uiPriority="9" w:qFormat="1"/>
+    <w:lsdException w:name="toc 1" w:uiPriority="39"/>
+    <w:lsdException w:name="toc 2" w:uiPriority="39"/>
+    <w:lsdException w:name="toc 3" w:uiPriority="39"/>
+    <w:lsdException w:name="toc 4" w:uiPriority="39"/>
+    <w:lsdException w:name="toc 5" w:uiPriority="39"/>
+    <w:lsdException w:name="toc 6" w:uiPriority="39"/>
+    <w:lsdException w:name="toc 7" w:uiPriority="39"/>
+    <w:lsdException w:name="toc 8" w:uiPriority="39"/>
+    <w:lsdException w:name="toc 9" w:uiPriority="39"/>
+    <w:lsdException w:name="caption" w:uiPriority="35" w:qFormat="1"/>
+    <w:lsdException w:name="Title" w:semiHidden="0" w:uiPriority="10" w:unhideWhenUsed="0"/>
+    <w:lsdException w:name="Default Paragraph Font" w:uiPriority="1"/>
+    <w:lsdException w:name="Subtitle" w:semiHidden="0" w:uiPriority="11" w:unhideWhenUsed="0"/>
+    <w:lsdException w:name="Strong" w:semiHidden="0" w:uiPriority="22" w:unhideWhenUsed="0" w:qFormat="1"/>
+    <w:lsdException w:name="Emphasis" w:semiHidden="0" w:uiPriority="20" w:unhideWhenUsed="0" w:qFormat="1"/>
+    <w:lsdException w:name="Table Grid" w:semiHidden="0" w:uiPriority="59" w:unhideWhenUsed="0"/>
+    <w:lsdException w:name="Placeholder Text" w:unhideWhenUsed="0"/>
+    <w:lsdException w:name="No Spacing" w:semiHidden="0" w:uiPriority="1" w:unhideWhenUsed="0"/>
+    <w:lsdException w:name="Light Shading" w:semiHidden="0" w:uiPriority="60" w:unhideWhenUsed="0"/>
+    <w:lsdException w:name="Light List" w:semiHidden="0" w:uiPriority="61" w:unhideWhenUsed="0"/>
+    <w:lsdException w:name="Light Grid" w:semiHidden="0" w:uiPriority="62" w:unhideWhenUsed="0"/>
+    <w:lsdException w:name="Medium Shading 1" w:semiHidden="0" w:uiPriority="63" w:unhideWhenUsed="0"/>
+    <w:lsdException w:name="Medium Shading 2" w:semiHidden="0" w:uiPriority="64" w:unhideWhenUsed="0"/>
+    <w:lsdException w:name="Medium List 1" w:semiHidden="0" w:uiPriority="65" w:unhideWhenUsed="0"/>
+    <w:lsdException w:name="Medium List 2" w:semiHidden="0" w:uiPriority="66" w:unhideWhenUsed="0"/>
+    <w:lsdException w:name="Medium Grid 1" w:semiHidden="0" w:uiPriority="67" w:unhideWhenUsed="0"/>
+    <w:lsdException w:name="Medium Grid 2" w:semiHidden="0" w:uiPriority="68" w:unhideWhenUsed="0"/>
+    <w:lsdException w:name="Medium Grid 3" w:semiHidden="0" w:uiPriority="69" w:unhideWhenUsed="0"/>
+    <w:lsdException w:name="Dark List" w:semiHidden="0" w:uiPriority="70" w:unhideWhenUsed="0"/>
+    <w:lsdException w:name="Colorful Shading" w:semiHidden="0" w:uiPriority="71" w:unhideWhenUsed="0"/>
+    <w:lsdException w:name="Colorful List" w:semiHidden="0" w:uiPriority="72" w:unhideWhenUsed="0"/>
+    <w:lsdException w:name="Colorful Grid" w:semiHidden="0" w:uiPriority="73" w:unhideWhenUsed="0"/>
+    <w:lsdException w:name="Light Shading Accent 1" w:semiHidden="0" w:uiPriority="60" w:unhideWhenUsed="0"/>
+    <w:lsdException w:name="Light List Accent 1" w:semiHidden="0" w:uiPriority="61" w:unhideWhenUsed="0"/>
+    <w:lsdException w:name="Light Grid Accent 1" w:semiHidden="0" w:uiPriority="62" w:unhideWhenUsed="0"/>
+    <w:lsdException w:name="Medium Shading 1 Accent 1" w:semiHidden="0" w:uiPriority="63" w:unhideWhenUsed="0"/>
+    <w:lsdException w:name="Medium Shading 2 Accent 1" w:semiHidden="0" w:uiPriority="64" w:unhideWhenUsed="0"/>
+    <w:lsdException w:name="Medium List 1 Accent 1" w:semiHidden="0" w:uiPriority="65" w:unhideWhenUsed="0"/>
+    <w:lsdException w:name="Revision" w:unhideWhenUsed="0"/>
+    <w:lsdException w:name="List Paragraph" w:semiHidden="0" w:uiPriority="34" w:unhideWhenUsed="0" w:qFormat="1"/>
+    <w:lsdException w:name="Quote" w:semiHidden="0" w:uiPriority="29" w:unhideWhenUsed="0"/>
+    <w:lsdException w:name="Intense Quote" w:semiHidden="0" w:uiPriority="30" w:unhideWhenUsed="0"/>
+    <w:lsdException w:name="Medium List 2 Accent 1" w:semiHidden="0" w:uiPriority="66" w:unhideWhenUsed="0"/>
+    <w:lsdException w:name="Medium Grid 1 Accent 1" w:semiHidden="0" w:uiPriority="67" w:unhideWhenUsed="0"/>
+    <w:lsdException w:name="Medium Grid 2 Accent 1" w:semiHidden="0" w:uiPriority="68" w:unhideWhenUsed="0"/>
+    <w:lsdException w:name="Medium Grid 3 Accent 1" w:semiHidden="0" w:uiPriority="69" w:unhideWhenUsed="0"/>
+    <w:lsdException w:name="Dark List Accent 1" w:semiHidden="0" w:uiPriority="70" w:unhideWhenUsed="0"/>
+    <w:lsdException w:name="Colorful Shading Accent 1" w:semiHidden="0" w:uiPriority="71" w:unhideWhenUsed="0"/>
+    <w:lsdException w:name="Colorful List Accent 1" w:semiHidden="0" w:uiPriority="72" w:unhideWhenUsed="0"/>
+    <w:lsdException w:name="Colorful Grid Accent 1" w:semiHidden="0" w:uiPriority="73" w:unhideWhenUsed="0"/>
+    <w:lsdException w:name="Light Shading Accent 2" w:semiHidden="0" w:uiPriority="60" w:unhideWhenUsed="0"/>
+    <w:lsdException w:name="Light List Accent 2" w:semiHidden="0" w:uiPriority="61" w:unhideWhenUsed="0"/>
+    <w:lsdException w:name="Light Grid Accent 2" w:semiHidden="0" w:uiPriority="62" w:unhideWhenUsed="0"/>
+    <w:lsdException w:name="Medium Shading 1 Accent 2" w:semiHidden="0" w:uiPriority="63" w:unhideWhenUsed="0"/>
+    <w:lsdException w:name="Medium Shading 2 Accent 2" w:semiHidden="0" w:uiPriority="64" w:unhideWhenUsed="0"/>
+    <w:lsdException w:name="Medium List 1 Accent 2" w:semiHidden="0" w:uiPriority="65" w:unhideWhenUsed="0"/>
+    <w:lsdException w:name="Medium List 2 Accent 2" w:semiHidden="0" w:uiPriority="66" w:unhideWhenUsed="0"/>
+    <w:lsdException w:name="Medium Grid 1 Accent 2" w:semiHidden="0" w:uiPriority="67" w:unhideWhenUsed="0"/>
+    <w:lsdException w:name="Medium Grid 2 Accent 2" w:semiHidden="0" w:uiPriority="68" w:unhideWhenUsed="0"/>
+    <w:lsdException w:name="Medium Grid 3 Accent 2" w:semiHidden="0" w:uiPriority="69" w:unhideWhenUsed="0"/>
+    <w:lsdException w:name="Dark List Accent 2" w:semiHidden="0" w:uiPriority="70" w:unhideWhenUsed="0"/>
+    <w:lsdException w:name="Colorful Shading Accent 2" w:semiHidden="0" w:uiPriority="71" w:unhideWhenUsed="0"/>
+    <w:lsdException w:name="Colorful List Accent 2" w:semiHidden="0" w:uiPriority="72" w:unhideWhenUsed="0"/>
+    <w:lsdException w:name="Colorful Grid Accent 2" w:semiHidden="0" w:uiPriority="73" w:unhideWhenUsed="0"/>
+    <w:lsdException w:name="Light Shading Accent 3" w:semiHidden="0" w:uiPriority="60" w:unhideWhenUsed="0"/>
+    <w:lsdException w:name="Light List Accent 3" w:semiHidden="0" w:uiPriority="61" w:unhideWhenUsed="0"/>
+    <w:lsdException w:name="Light Grid Accent 3" w:semiHidden="0" w:uiPriority="62" w:unhideWhenUsed="0"/>
+    <w:lsdException w:name="Medium Shading 1 Accent 3" w:semiHidden="0" w:uiPriority="63" w:unhideWhenUsed="0"/>
+    <w:lsdException w:name="Medium Shading 2 Accent 3" w:semiHidden="0" w:uiPriority="64" w:unhideWhenUsed="0"/>
+    <w:lsdException w:name="Medium List 1 Accent 3" w:semiHidden="0" w:uiPriority="65" w:unhideWhenUsed="0"/>
+    <w:lsdException w:name="Medium List 2 Accent 3" w:semiHidden="0" w:uiPriority="66" w:unhideWhenUsed="0"/>
+    <w:lsdException w:name="Medium Grid 1 Accent 3" w:semiHidden="0" w:uiPriority="67" w:unhideWhenUsed="0"/>
+    <w:lsdException w:name="Medium Grid 2 Accent 3" w:semiHidden="0" w:uiPriority="68" w:unhideWhenUsed="0"/>
+    <w:lsdException w:name="Medium Grid 3 Accent 3" w:semiHidden="0" w:uiPriority="69" w:unhideWhenUsed="0"/>
+    <w:lsdException w:name="Dark List Accent 3" w:semiHidden="0" w:uiPriority="70" w:unhideWhenUsed="0"/>
+    <w:lsdException w:name="Colorful Shading Accent 3" w:semiHidden="0" w:uiPriority="71" w:unhideWhenUsed="0"/>
+    <w:lsdException w:name="Colorful List Accent 3" w:semiHidden="0" w:uiPriority="72" w:unhideWhenUsed="0"/>
+    <w:lsdException w:name="Colorful Grid Accent 3" w:semiHidden="0" w:uiPriority="73" w:unhideWhenUsed="0"/>
+    <w:lsdException w:name="Light Shading Accent 4" w:semiHidden="0" w:uiPriority="60" w:unhideWhenUsed="0"/>
+    <w:lsdException w:name="Light List Accent 4" w:semiHidden="0" w:uiPriority="61" w:unhideWhenUsed="0"/>
+    <w:lsdException w:name="Light Grid Accent 4" w:semiHidden="0" w:uiPriority="62" w:unhideWhenUsed="0"/>
+    <w:lsdException w:name="Medium Shading 1 Accent 4" w:semiHidden="0" w:uiPriority="63" w:unhideWhenUsed="0"/>
+    <w:lsdException w:name="Medium Shading 2 Accent 4" w:semiHidden="0" w:uiPriority="64" w:unhideWhenUsed="0"/>
+    <w:lsdException w:name="Medium List 1 Accent 4" w:semiHidden="0" w:uiPriority="65" w:unhideWhenUsed="0"/>
+    <w:lsdException w:name="Medium List 2 Accent 4" w:semiHidden="0" w:uiPriority="66" w:unhideWhenUsed="0"/>
+    <w:lsdException w:name="Medium Grid 1 Accent 4" w:semiHidden="0" w:uiPriority="67" w:unhideWhenUsed="0"/>
+    <w:lsdException w:name="Medium Grid 2 Accent 4" w:semiHidden="0" w:uiPriority="68" w:unhideWhenUsed="0"/>
+    <w:lsdException w:name="Medium Grid 3 Accent 4" w:semiHidden="0" w:uiPriority="69" w:unhideWhenUsed="0"/>
+    <w:lsdException w:name="Dark List Accent 4" w:semiHidden="0" w:uiPriority="70" w:unhideWhenUsed="0"/>
+    <w:lsdException w:name="Colorful Shading Accent 4" w:semiHidden="0" w:uiPriority="71" w:unhideWhenUsed="0"/>
+    <w:lsdException w:name="Colorful List Accent 4" w:semiHidden="0" w:uiPriority="72" w:unhideWhenUsed="0"/>
+    <w:lsdException w:name="Colorful Grid Accent 4" w:semiHidden="0" w:uiPriority="73" w:unhideWhenUsed="0"/>
+    <w:lsdException w:name="Light Shading Accent 5" w:semiHidden="0" w:uiPriority="60" w:unhideWhenUsed="0"/>
+    <w:lsdException w:name="Light List Accent 5" w:semiHidden="0" w:uiPriority="61" w:unhideWhenUsed="0"/>
+    <w:lsdException w:name="Light Grid Accent 5" w:semiHidden="0" w:uiPriority="62" w:unhideWhenUsed="0"/>
+    <w:lsdException w:name="Medium Shading 1 Accent 5" w:semiHidden="0" w:uiPriority="63" w:unhideWhenUsed="0"/>
+    <w:lsdException w:name="Medium Shading 2 Accent 5" w:semiHidden="0" w:uiPriority="64" w:unhideWhenUsed="0"/>
+    <w:lsdException w:name="Medium List 1 Accent 5" w:semiHidden="0" w:uiPriority="65" w:unhideWhenUsed="0"/>
+    <w:lsdException w:name="Medium List 2 Accent 5" w:semiHidden="0" w:uiPriority="66" w:unhideWhenUsed="0"/>
+    <w:lsdException w:name="Medium Grid 1 Accent 5" w:semiHidden="0" w:uiPriority="67" w:unhideWhenUsed="0"/>
+    <w:lsdException w:name="Medium Grid 2 Accent 5" w:semiHidden="0" w:uiPriority="68" w:unhideWhenUsed="0"/>
+    <w:lsdException w:name="Medium Grid 3 Accent 5" w:semiHidden="0" w:uiPriority="69" w:unhideWhenUsed="0"/>
+    <w:lsdException w:name="Dark List Accent 5" w:semiHidden="0" w:uiPriority="70" w:unhideWhenUsed="0"/>
+    <w:lsdException w:name="Colorful Shading Accent 5" w:semiHidden="0" w:uiPriority="71" w:unhideWhenUsed="0"/>
+    <w:lsdException w:name="Colorful List Accent 5" w:semiHidden="0" w:uiPriority="72" w:unhideWhenUsed="0"/>
+    <w:lsdException w:name="Colorful Grid Accent 5" w:semiHidden="0" w:uiPriority="73" w:unhideWhenUsed="0"/>
+    <w:lsdException w:name="Light Shading Accent 6" w:semiHidden="0" w:uiPriority="60" w:unhideWhenUsed="0"/>
+    <w:lsdException w:name="Light List Accent 6" w:semiHidden="0" w:uiPriority="61" w:unhideWhenUsed="0"/>
+    <w:lsdException w:name="Light Grid Accent 6" w:semiHidden="0" w:uiPriority="62" w:unhideWhenUsed="0"/>
+    <w:lsdException w:name="Medium Shading 1 Accent 6" w:semiHidden="0" w:uiPriority="63" w:unhideWhenUsed="0"/>
+    <w:lsdException w:name="Medium Shading 2 Accent 6" w:semiHidden="0" w:uiPriority="64" w:unhideWhenUsed="0"/>
+    <w:lsdException w:name="Medium List 1 Accent 6" w:semiHidden="0" w:uiPriority="65" w:unhideWhenUsed="0"/>
+    <w:lsdException w:name="Medium List 2 Accent 6" w:semiHidden="0" w:uiPriority="66" w:unhideWhenUsed="0"/>
+    <w:lsdException w:name="Medium Grid 1 Accent 6" w:semiHidden="0" w:uiPriority="67" w:unhideWhenUsed="0"/>
+    <w:lsdException w:name="Medium Grid 2 Accent 6" w:semiHidden="0" w:uiPriority="68" w:unhideWhenUsed="0"/>
+    <w:lsdException w:name="Medium Grid 3 Accent 6" w:semiHidden="0" w:uiPriority="69" w:unhideWhenUsed="0"/>
+    <w:lsdException w:name="Dark List Accent 6" w:semiHidden="0" w:uiPriority="70" w:unhideWhenUsed="0"/>
+    <w:lsdException w:name="Colorful Shading Accent 6" w:semiHidden="0" w:uiPriority="71" w:unhideWhenUsed="0"/>
+    <w:lsdException w:name="Colorful List Accent 6" w:semiHidden="0" w:uiPriority="72" w:unhideWhenUsed="0"/>
+    <w:lsdException w:name="Colorful Grid Accent 6" w:semiHidden="0" w:uiPriority="73" w:unhideWhenUsed="0"/>
+    <w:lsdException w:name="Subtle Emphasis" w:semiHidden="0" w:uiPriority="19" w:unhideWhenUsed="0"/>
+    <w:lsdException w:name="Intense Emphasis" w:semiHidden="0" w:uiPriority="21" w:unhideWhenUsed="0"/>
+    <w:lsdException w:name="Subtle Reference" w:semiHidden="0" w:uiPriority="31" w:unhideWhenUsed="0"/>
+    <w:lsdException w:name="Intense Reference" w:semiHidden="0" w:uiPriority="32" w:unhideWhenUsed="0"/>
+    <w:lsdException w:name="Book Title" w:semiHidden="0" w:uiPriority="33" w:unhideWhenUsed="0"/>
+    <w:lsdException w:name="Bibliography" w:uiPriority="37"/>
+    <w:lsdException w:name="TOC Heading" w:uiPriority="39" w:qFormat="1"/>
+  </w:latentStyles>
+  <w:style w:type="paragraph" w:default="1" w:styleId="Normal">
+    <w:name w:val="Normal"/>
+    <w:qFormat/>
+    <w:rsid w:val="00AC7550"/>
+  </w:style>
+  <w:style w:type="paragraph" w:styleId="Heading1">
+    <w:name w:val="heading 1"/>
+    <w:basedOn w:val="Normal"/>
+    <w:next w:val="Normal"/>
+    <w:link w:val="Heading1Char"/>
+    <w:uiPriority w:val="9"/>
+    <w:qFormat/>
+    <w:rsid w:val="00941FFF"/>
+    <w:pPr>
+      <w:keepNext/>
+      <w:keepLines/>
+      <w:spacing w:before="120" w:after="60"/>
+      <w:outlineLvl w:val="0"/>
+    </w:pPr>
+    <w:rPr>
+      <w:rFonts w:eastAsiaTheme="majorEastAsia" w:cstheme="majorBidi"/>
+      <w:b/>
+      <w:color w:val="642D08"/>
+      <w:sz w:val="40"/>
+      <w:szCs w:val="32"/>
+    </w:rPr>
+  </w:style>
+  <w:style w:type="paragraph" w:styleId="Heading2">
+    <w:name w:val="heading 2"/>
+    <w:basedOn w:val="Normal"/>
+    <w:next w:val="Normal"/>
+    <w:link w:val="Heading2Char"/>
+    <w:uiPriority w:val="9"/>
+    <w:qFormat/>
+    <w:rsid w:val="00551D82"/>
+    <w:pPr>
+      <w:keepNext/>
+      <w:keepLines/>
+      <w:numPr>
+        <w:numId w:val="1"/>
+      </w:numPr>
+      <w:tabs>
+        <w:tab w:val="left" w:pos="1843"/>
+      </w:tabs>
+      <w:spacing w:before="120" w:after="80"/>
+      <w:ind w:left="0" w:firstLine="0"/>
+      <w:outlineLvl w:val="1"/>
+    </w:pPr>
+    <w:rPr>
+      <w:rFonts w:eastAsiaTheme="majorEastAsia" w:cstheme="majorBidi"/>
+      <w:b/>
+      <w:color w:val="7C380A"/>
+      <w:sz w:val="36"/>
+      <w:szCs w:val="36"/>
+    </w:rPr>
+  </w:style>
+  <w:style w:type="paragraph" w:styleId="Heading3">
+    <w:name w:val="heading 3"/>
+    <w:basedOn w:val="Normal"/>
+    <w:next w:val="Normal"/>
+    <w:link w:val="Heading3Char"/>
+    <w:uiPriority w:val="9"/>
+    <w:unhideWhenUsed/>
+    <w:qFormat/>
+    <w:rsid w:val="00941FFF"/>
+    <w:pPr>
+      <w:keepNext/>
+      <w:keepLines/>
+      <w:spacing w:before="120" w:after="80"/>
+      <w:outlineLvl w:val="2"/>
+    </w:pPr>
+    <w:rPr>
+      <w:rFonts w:eastAsiaTheme="majorEastAsia" w:cstheme="majorBidi"/>
+      <w:b/>
+      <w:color w:val="8F400B"/>
+      <w:sz w:val="32"/>
+      <w:szCs w:val="32"/>
+    </w:rPr>
+  </w:style>
+  <w:style w:type="paragraph" w:styleId="Heading4">
+    <w:name w:val="heading 4"/>
+    <w:basedOn w:val="Normal"/>
+    <w:next w:val="Normal"/>
+    <w:link w:val="Heading4Char"/>
+    <w:uiPriority w:val="9"/>
+    <w:unhideWhenUsed/>
+    <w:qFormat/>
+    <w:rsid w:val="00941FFF"/>
+    <w:pPr>
+      <w:keepNext/>
+      <w:keepLines/>
+      <w:spacing w:before="80" w:after="80"/>
+      <w:outlineLvl w:val="3"/>
+    </w:pPr>
+    <w:rPr>
+      <w:rFonts w:eastAsiaTheme="majorEastAsia" w:cstheme="majorBidi"/>
+      <w:b/>
+      <w:iCs/>
+      <w:color w:val="A34A0D"/>
+      <w:sz w:val="28"/>
+    </w:rPr>
+  </w:style>
+  <w:style w:type="paragraph" w:styleId="Heading5">
+    <w:name w:val="heading 5"/>
+    <w:basedOn w:val="Normal"/>
+    <w:next w:val="Normal"/>
+    <w:link w:val="Heading5Char"/>
+    <w:uiPriority w:val="9"/>
+    <w:semiHidden/>
+    <w:unhideWhenUsed/>
+    <w:qFormat/>
+    <w:rsid w:val="00941FFF"/>
+    <w:pPr>
+      <w:keepNext/>
+      <w:keepLines/>
+      <w:spacing w:before="40" w:after="0"/>
+      <w:outlineLvl w:val="4"/>
+    </w:pPr>
+    <w:rPr>
+      <w:rFonts w:eastAsiaTheme="majorEastAsia" w:cstheme="majorBidi"/>
+      <w:b/>
+      <w:color w:val="B2500E"/>
+    </w:rPr>
+  </w:style>
+  <w:style w:type="character" w:default="1" w:styleId="DefaultParagraphFont">
+    <w:name w:val="Default Paragraph Font"/>
+    <w:uiPriority w:val="1"/>
+    <w:semiHidden/>
+    <w:unhideWhenUsed/>
+  </w:style>
+  <w:style w:type="table" w:default="1" w:styleId="TableNormal">
+    <w:name w:val="Normal Table"/>
+    <w:uiPriority w:val="99"/>
+    <w:semiHidden/>
+    <w:unhideWhenUsed/>
+    <w:tblPr>
+      <w:tblInd w:w="0" w:type="dxa"/>
+      <w:tblCellMar>
+        <w:top w:w="0" w:type="dxa"/>
+        <w:left w:w="108" w:type="dxa"/>
+        <w:bottom w:w="0" w:type="dxa"/>
+        <w:right w:w="108" w:type="dxa"/>
+      </w:tblCellMar>
+    </w:tblPr>
+  </w:style>
+  <w:style w:type="numbering" w:default="1" w:styleId="NoList">
+    <w:name w:val="No List"/>
+    <w:uiPriority w:val="99"/>
+    <w:semiHidden/>
+    <w:unhideWhenUsed/>
+  </w:style>
+  <w:style w:type="paragraph" w:styleId="Header">
+    <w:name w:val="header"/>
+    <w:basedOn w:val="Normal"/>
+    <w:link w:val="HeaderChar"/>
+    <w:uiPriority w:val="99"/>
+    <w:unhideWhenUsed/>
+    <w:rsid w:val="008068A2"/>
+    <w:pPr>
+      <w:tabs>
+        <w:tab w:val="center" w:pos="4680"/>
+        <w:tab w:val="right" w:pos="9360"/>
+      </w:tabs>
+      <w:spacing w:after="0" w:line="240" w:lineRule="auto"/>
+    </w:pPr>
+  </w:style>
+  <w:style w:type="character" w:customStyle="1" w:styleId="HeaderChar">
+    <w:name w:val="Header Char"/>
+    <w:basedOn w:val="DefaultParagraphFont"/>
+    <w:link w:val="Header"/>
+    <w:uiPriority w:val="99"/>
+    <w:qFormat/>
+    <w:rsid w:val="008068A2"/>
+  </w:style>
+  <w:style w:type="paragraph" w:styleId="Footer">
+    <w:name w:val="footer"/>
+    <w:basedOn w:val="Normal"/>
+    <w:link w:val="FooterChar"/>
+    <w:uiPriority w:val="99"/>
+    <w:unhideWhenUsed/>
+    <w:rsid w:val="008068A2"/>
+    <w:pPr>
+      <w:tabs>
+        <w:tab w:val="center" w:pos="4680"/>
+        <w:tab w:val="right" w:pos="9360"/>
+      </w:tabs>
+      <w:spacing w:after="0" w:line="240" w:lineRule="auto"/>
+    </w:pPr>
+  </w:style>
+  <w:style w:type="character" w:customStyle="1" w:styleId="FooterChar">
+    <w:name w:val="Footer Char"/>
+    <w:basedOn w:val="DefaultParagraphFont"/>
+    <w:link w:val="Footer"/>
+    <w:uiPriority w:val="99"/>
+    <w:qFormat/>
+    <w:rsid w:val="008068A2"/>
+  </w:style>
+  <w:style w:type="paragraph" w:styleId="BalloonText">
+    <w:name w:val="Balloon Text"/>
+    <w:basedOn w:val="Normal"/>
+    <w:link w:val="BalloonTextChar"/>
+    <w:uiPriority w:val="99"/>
+    <w:semiHidden/>
+    <w:unhideWhenUsed/>
+    <w:rsid w:val="00564D7B"/>
+    <w:pPr>
+      <w:spacing w:after="0" w:line="240" w:lineRule="auto"/>
+    </w:pPr>
+    <w:rPr>
+      <w:rFonts w:ascii="Tahoma" w:hAnsi="Tahoma" w:cs="Tahoma"/>
+      <w:sz w:val="16"/>
+      <w:szCs w:val="16"/>
+    </w:rPr>
+  </w:style>
+  <w:style w:type="character" w:customStyle="1" w:styleId="BalloonTextChar">
+    <w:name w:val="Balloon Text Char"/>
+    <w:basedOn w:val="DefaultParagraphFont"/>
+    <w:link w:val="BalloonText"/>
+    <w:uiPriority w:val="99"/>
+    <w:semiHidden/>
+    <w:rsid w:val="00564D7B"/>
+    <w:rPr>
+      <w:rFonts w:ascii="Tahoma" w:hAnsi="Tahoma" w:cs="Tahoma"/>
+      <w:sz w:val="16"/>
+      <w:szCs w:val="16"/>
+    </w:rPr>
+  </w:style>
+  <w:style w:type="character" w:styleId="Hyperlink">
+    <w:name w:val="Hyperlink"/>
+    <w:basedOn w:val="DefaultParagraphFont"/>
+    <w:uiPriority w:val="99"/>
+    <w:unhideWhenUsed/>
+    <w:rsid w:val="0079324A"/>
+    <w:rPr>
+      <w:color w:val="0000FF" w:themeColor="hyperlink"/>
+      <w:u w:val="single"/>
+    </w:rPr>
+  </w:style>
+  <w:style w:type="character" w:customStyle="1" w:styleId="Heading1Char">
+    <w:name w:val="Heading 1 Char"/>
+    <w:basedOn w:val="DefaultParagraphFont"/>
+    <w:link w:val="Heading1"/>
+    <w:uiPriority w:val="9"/>
+    <w:qFormat/>
+    <w:rsid w:val="00941FFF"/>
+    <w:rPr>
+      <w:rFonts w:eastAsiaTheme="majorEastAsia" w:cstheme="majorBidi"/>
+      <w:b/>
+      <w:color w:val="642D08"/>
+      <w:sz w:val="40"/>
+      <w:szCs w:val="32"/>
+      <w:lang w:val="bg-BG"/>
+    </w:rPr>
+  </w:style>
+  <w:style w:type="character" w:customStyle="1" w:styleId="Heading2Char">
+    <w:name w:val="Heading 2 Char"/>
+    <w:basedOn w:val="DefaultParagraphFont"/>
+    <w:link w:val="Heading2"/>
+    <w:uiPriority w:val="9"/>
+    <w:rsid w:val="00551D82"/>
+    <w:rPr>
+      <w:rFonts w:eastAsiaTheme="majorEastAsia" w:cstheme="majorBidi"/>
+      <w:b/>
+      <w:color w:val="7C380A"/>
+      <w:sz w:val="36"/>
+      <w:szCs w:val="36"/>
+    </w:rPr>
+  </w:style>
+  <w:style w:type="paragraph" w:styleId="NormalWeb">
+    <w:name w:val="Normal (Web)"/>
+    <w:basedOn w:val="Normal"/>
+    <w:uiPriority w:val="99"/>
+    <w:semiHidden/>
+    <w:unhideWhenUsed/>
+    <w:rsid w:val="00524789"/>
+    <w:pPr>
+      <w:spacing w:before="100" w:beforeAutospacing="1" w:after="100" w:afterAutospacing="1" w:line="240" w:lineRule="auto"/>
+    </w:pPr>
+    <w:rPr>
+      <w:rFonts w:ascii="Times New Roman" w:eastAsia="Times New Roman" w:hAnsi="Times New Roman" w:cs="Times New Roman"/>
+      <w:sz w:val="24"/>
+      <w:szCs w:val="24"/>
+    </w:rPr>
+  </w:style>
+  <w:style w:type="character" w:styleId="Strong">
+    <w:name w:val="Strong"/>
+    <w:basedOn w:val="DefaultParagraphFont"/>
+    <w:uiPriority w:val="22"/>
+    <w:qFormat/>
+    <w:rsid w:val="00524789"/>
+    <w:rPr>
+      <w:b/>
+      <w:bCs/>
+    </w:rPr>
+  </w:style>
+  <w:style w:type="character" w:customStyle="1" w:styleId="Heading3Char">
+    <w:name w:val="Heading 3 Char"/>
+    <w:basedOn w:val="DefaultParagraphFont"/>
+    <w:link w:val="Heading3"/>
+    <w:uiPriority w:val="9"/>
+    <w:qFormat/>
+    <w:rsid w:val="00941FFF"/>
+    <w:rPr>
+      <w:rFonts w:eastAsiaTheme="majorEastAsia" w:cstheme="majorBidi"/>
+      <w:b/>
+      <w:color w:val="8F400B"/>
+      <w:sz w:val="32"/>
+      <w:szCs w:val="32"/>
+      <w:lang w:val="bg-BG"/>
+    </w:rPr>
+  </w:style>
+  <w:style w:type="character" w:customStyle="1" w:styleId="Heading4Char">
+    <w:name w:val="Heading 4 Char"/>
+    <w:basedOn w:val="DefaultParagraphFont"/>
+    <w:link w:val="Heading4"/>
+    <w:uiPriority w:val="9"/>
+    <w:rsid w:val="00941FFF"/>
+    <w:rPr>
+      <w:rFonts w:eastAsiaTheme="majorEastAsia" w:cstheme="majorBidi"/>
+      <w:b/>
+      <w:iCs/>
+      <w:color w:val="A34A0D"/>
+      <w:sz w:val="28"/>
+      <w:lang w:val="bg-BG"/>
+    </w:rPr>
+  </w:style>
+  <w:style w:type="paragraph" w:styleId="ListParagraph">
+    <w:name w:val="List Paragraph"/>
+    <w:basedOn w:val="Normal"/>
+    <w:link w:val="ListParagraphChar"/>
+    <w:uiPriority w:val="34"/>
+    <w:qFormat/>
+    <w:rsid w:val="008617B5"/>
+    <w:pPr>
+      <w:ind w:left="720"/>
+      <w:contextualSpacing/>
+    </w:pPr>
+  </w:style>
+  <w:style w:type="character" w:styleId="FollowedHyperlink">
+    <w:name w:val="FollowedHyperlink"/>
+    <w:basedOn w:val="DefaultParagraphFont"/>
+    <w:uiPriority w:val="99"/>
+    <w:semiHidden/>
+    <w:unhideWhenUsed/>
+    <w:rsid w:val="00C0490B"/>
+    <w:rPr>
+      <w:color w:val="800080" w:themeColor="followedHyperlink"/>
+      <w:u w:val="single"/>
+    </w:rPr>
+  </w:style>
+  <w:style w:type="character" w:customStyle="1" w:styleId="Heading5Char">
+    <w:name w:val="Heading 5 Char"/>
+    <w:basedOn w:val="DefaultParagraphFont"/>
+    <w:link w:val="Heading5"/>
+    <w:uiPriority w:val="9"/>
+    <w:semiHidden/>
+    <w:rsid w:val="00941FFF"/>
+    <w:rPr>
+      <w:rFonts w:eastAsiaTheme="majorEastAsia" w:cstheme="majorBidi"/>
+      <w:b/>
+      <w:color w:val="B2500E"/>
+      <w:lang w:val="bg-BG"/>
+    </w:rPr>
+  </w:style>
+  <w:style w:type="paragraph" w:customStyle="1" w:styleId="Code">
+    <w:name w:val="Code"/>
+    <w:basedOn w:val="Normal"/>
+    <w:next w:val="Normal"/>
+    <w:link w:val="CodeChar"/>
+    <w:qFormat/>
+    <w:rsid w:val="00B42483"/>
+    <w:rPr>
+      <w:rFonts w:ascii="Consolas" w:hAnsi="Consolas" w:cs="Consolas"/>
+      <w:b/>
+      <w:noProof/>
+    </w:rPr>
+  </w:style>
+  <w:style w:type="table" w:styleId="TableGrid">
+    <w:name w:val="Table Grid"/>
+    <w:basedOn w:val="TableNormal"/>
+    <w:uiPriority w:val="59"/>
+    <w:rsid w:val="00FE5A80"/>
+    <w:pPr>
+      <w:spacing w:after="0" w:line="240" w:lineRule="auto"/>
+    </w:pPr>
+    <w:tblPr>
+      <w:tblInd w:w="0" w:type="dxa"/>
+      <w:tblBorders>
+        <w:top w:val="single" w:sz="4" w:space="0" w:color="auto"/>
+        <w:left w:val="single" w:sz="4" w:space="0" w:color="auto"/>
+        <w:bottom w:val="single" w:sz="4" w:space="0" w:color="auto"/>
+        <w:right w:val="single" w:sz="4" w:space="0" w:color="auto"/>
+        <w:insideH w:val="single" w:sz="4" w:space="0" w:color="auto"/>
+        <w:insideV w:val="single" w:sz="4" w:space="0" w:color="auto"/>
+      </w:tblBorders>
+      <w:tblCellMar>
+        <w:top w:w="0" w:type="dxa"/>
+        <w:left w:w="108" w:type="dxa"/>
+        <w:bottom w:w="0" w:type="dxa"/>
+        <w:right w:w="108" w:type="dxa"/>
+      </w:tblCellMar>
     </w:tblPr>
   </w:style>
   <w:style w:type="character" w:customStyle="1" w:styleId="ListParagraphChar">
@@ -11634,7 +12080,7 @@
 </file>
 
 <file path=customXml/itemProps1.xml><?xml version="1.0" encoding="utf-8"?>
-<ds:datastoreItem xmlns:ds="http://schemas.openxmlformats.org/officeDocument/2006/customXml" ds:itemID="{A3997A93-1B12-4FB6-925E-6D80C676D0DF}">
+<ds:datastoreItem xmlns:ds="http://schemas.openxmlformats.org/officeDocument/2006/customXml" ds:itemID="{3F728920-D5B2-4F00-94E2-3C4513D61DAE}">
   <ds:schemaRefs>
     <ds:schemaRef ds:uri="http://schemas.openxmlformats.org/officeDocument/2006/bibliography"/>
   </ds:schemaRefs>

</xml_diff>

<commit_message>
add new exercises 08/Encapsulation 6/6
</commit_message>
<xml_diff>
--- a/Exercises/08 ENCAPSULATION - EXERCISES/03. CSharp-OOP-Basics-Encapsulation-Exercises.docx
+++ b/Exercises/08 ENCAPSULATION - EXERCISES/03. CSharp-OOP-Basics-Encapsulation-Exercises.docx
@@ -1037,8 +1037,6 @@
       <w:r>
         <w:t>Step 4. Hide Internal Logic</w:t>
       </w:r>
-      <w:bookmarkStart w:id="16" w:name="_GoBack"/>
-      <w:bookmarkEnd w:id="16"/>
     </w:p>
     <w:p>
       <w:pPr>
@@ -1758,12 +1756,16 @@
       <w:r>
         <w:t>"</w:t>
       </w:r>
+      <w:bookmarkStart w:id="16" w:name="OLE_LINK27"/>
+      <w:bookmarkStart w:id="17" w:name="OLE_LINK28"/>
       <w:r>
         <w:rPr>
           <w:b/>
         </w:rPr>
         <w:t>Money cannot be negative</w:t>
       </w:r>
+      <w:bookmarkEnd w:id="16"/>
+      <w:bookmarkEnd w:id="17"/>
       <w:r>
         <w:t>"</w:t>
       </w:r>
@@ -1788,12 +1790,18 @@
       <w:r>
         <w:t>"</w:t>
       </w:r>
+      <w:bookmarkStart w:id="18" w:name="OLE_LINK25"/>
+      <w:bookmarkStart w:id="19" w:name="OLE_LINK26"/>
+      <w:bookmarkStart w:id="20" w:name="OLE_LINK29"/>
       <w:r>
         <w:rPr>
           <w:b/>
         </w:rPr>
         <w:t>Name cannot be empty</w:t>
       </w:r>
+      <w:bookmarkEnd w:id="18"/>
+      <w:bookmarkEnd w:id="19"/>
+      <w:bookmarkEnd w:id="20"/>
       <w:r>
         <w:t>"</w:t>
       </w:r>
@@ -2117,6 +2125,9 @@
                 <w:noProof/>
               </w:rPr>
             </w:pPr>
+            <w:bookmarkStart w:id="21" w:name="OLE_LINK30"/>
+            <w:bookmarkStart w:id="22" w:name="OLE_LINK31"/>
+            <w:bookmarkStart w:id="23" w:name="OLE_LINK32"/>
             <w:r>
               <w:rPr>
                 <w:rFonts w:ascii="Consolas" w:eastAsia="Courier New" w:hAnsi="Consolas" w:cs="Consolas"/>
@@ -2133,6 +2144,11 @@
                 <w:noProof/>
               </w:rPr>
             </w:pPr>
+            <w:bookmarkStart w:id="24" w:name="OLE_LINK33"/>
+            <w:bookmarkStart w:id="25" w:name="OLE_LINK34"/>
+            <w:bookmarkEnd w:id="21"/>
+            <w:bookmarkEnd w:id="22"/>
+            <w:bookmarkEnd w:id="23"/>
             <w:r>
               <w:rPr>
                 <w:rFonts w:ascii="Consolas" w:eastAsia="Courier New" w:hAnsi="Consolas" w:cs="Consolas"/>
@@ -2141,6 +2157,8 @@
               <w:t>Pesho - Bread</w:t>
             </w:r>
           </w:p>
+          <w:bookmarkEnd w:id="24"/>
+          <w:bookmarkEnd w:id="25"/>
           <w:p>
             <w:pPr>
               <w:spacing w:after="0" w:line="240" w:lineRule="auto"/>
@@ -2277,6 +2295,8 @@
                 <w:noProof/>
               </w:rPr>
             </w:pPr>
+            <w:bookmarkStart w:id="26" w:name="OLE_LINK35"/>
+            <w:bookmarkStart w:id="27" w:name="OLE_LINK36"/>
             <w:r>
               <w:rPr>
                 <w:rFonts w:ascii="Consolas" w:eastAsia="Courier New" w:hAnsi="Consolas" w:cs="Consolas"/>
@@ -2284,6 +2304,8 @@
               </w:rPr>
               <w:t>Mimi – Nothing bought</w:t>
             </w:r>
+            <w:bookmarkEnd w:id="26"/>
+            <w:bookmarkEnd w:id="27"/>
           </w:p>
         </w:tc>
       </w:tr>
@@ -2888,6 +2910,8 @@
         </w:numPr>
         <w:contextualSpacing/>
       </w:pPr>
+      <w:bookmarkStart w:id="28" w:name="OLE_LINK37"/>
+      <w:bookmarkStart w:id="29" w:name="OLE_LINK38"/>
       <w:r>
         <w:t>White – 1.5;</w:t>
       </w:r>
@@ -2940,6 +2964,8 @@
         <w:t>Homemade – 1.0;</w:t>
       </w:r>
     </w:p>
+    <w:bookmarkEnd w:id="28"/>
+    <w:bookmarkEnd w:id="29"/>
     <w:p>
       <w:r>
         <w:lastRenderedPageBreak/>
@@ -3096,7 +3122,19 @@
         </w:rPr>
       </w:pPr>
       <w:r>
-        <w:t>"Invalid type of dough."</w:t>
+        <w:t>"</w:t>
+      </w:r>
+      <w:bookmarkStart w:id="30" w:name="OLE_LINK39"/>
+      <w:bookmarkStart w:id="31" w:name="OLE_LINK40"/>
+      <w:bookmarkStart w:id="32" w:name="OLE_LINK41"/>
+      <w:r>
+        <w:t>Invalid type of dough.</w:t>
+      </w:r>
+      <w:bookmarkEnd w:id="30"/>
+      <w:bookmarkEnd w:id="31"/>
+      <w:bookmarkEnd w:id="32"/>
+      <w:r>
+        <w:t>"</w:t>
       </w:r>
     </w:p>
     <w:p>
@@ -3460,6 +3498,8 @@
                 <w:noProof/>
               </w:rPr>
             </w:pPr>
+            <w:bookmarkStart w:id="33" w:name="OLE_LINK42"/>
+            <w:bookmarkStart w:id="34" w:name="OLE_LINK43"/>
             <w:r>
               <w:rPr>
                 <w:rFonts w:ascii="Consolas" w:eastAsia="Courier New" w:hAnsi="Consolas" w:cs="Consolas"/>
@@ -3467,6 +3507,8 @@
               </w:rPr>
               <w:t>Dough weight should be in the range [1..200].</w:t>
             </w:r>
+            <w:bookmarkEnd w:id="33"/>
+            <w:bookmarkEnd w:id="34"/>
           </w:p>
         </w:tc>
       </w:tr>
@@ -4114,6 +4156,8 @@
                 <w:noProof/>
               </w:rPr>
             </w:pPr>
+            <w:bookmarkStart w:id="35" w:name="OLE_LINK44"/>
+            <w:bookmarkStart w:id="36" w:name="OLE_LINK45"/>
             <w:r>
               <w:rPr>
                 <w:rFonts w:ascii="Consolas" w:eastAsia="Courier New" w:hAnsi="Consolas" w:cs="Consolas"/>
@@ -4121,6 +4165,8 @@
               </w:rPr>
               <w:t>Cannot place Krenvirshi on top of your pizza.</w:t>
             </w:r>
+            <w:bookmarkEnd w:id="35"/>
+            <w:bookmarkEnd w:id="36"/>
           </w:p>
         </w:tc>
       </w:tr>
@@ -4226,6 +4272,8 @@
                 <w:noProof/>
               </w:rPr>
             </w:pPr>
+            <w:bookmarkStart w:id="37" w:name="OLE_LINK46"/>
+            <w:bookmarkStart w:id="38" w:name="OLE_LINK47"/>
             <w:r>
               <w:rPr>
                 <w:rFonts w:ascii="Consolas" w:eastAsia="Courier New" w:hAnsi="Consolas" w:cs="Consolas"/>
@@ -4233,6 +4281,8 @@
               </w:rPr>
               <w:t>Meat weight should be in the range [1..50].</w:t>
             </w:r>
+            <w:bookmarkEnd w:id="37"/>
+            <w:bookmarkEnd w:id="38"/>
           </w:p>
         </w:tc>
       </w:tr>
@@ -4514,7 +4564,23 @@
         <w:rPr>
           <w:rStyle w:val="CodeChar"/>
         </w:rPr>
-        <w:t>"Pizza name should be between 1 and 15 symbols."</w:t>
+        <w:t>"</w:t>
+      </w:r>
+      <w:bookmarkStart w:id="39" w:name="OLE_LINK48"/>
+      <w:bookmarkStart w:id="40" w:name="OLE_LINK49"/>
+      <w:r>
+        <w:rPr>
+          <w:rStyle w:val="CodeChar"/>
+        </w:rPr>
+        <w:t>Pizza name should be between 1 and 15 symbols.</w:t>
+      </w:r>
+      <w:bookmarkEnd w:id="39"/>
+      <w:bookmarkEnd w:id="40"/>
+      <w:r>
+        <w:rPr>
+          <w:rStyle w:val="CodeChar"/>
+        </w:rPr>
+        <w:t>"</w:t>
       </w:r>
       <w:r>
         <w:rPr>
@@ -4825,6 +4891,7 @@
                 <w:noProof/>
               </w:rPr>
             </w:pPr>
+            <w:bookmarkStart w:id="41" w:name="OLE_LINK52"/>
             <w:r>
               <w:rPr>
                 <w:rFonts w:ascii="Consolas" w:eastAsia="Courier New" w:hAnsi="Consolas" w:cs="Consolas"/>
@@ -4832,6 +4899,7 @@
               </w:rPr>
               <w:t>Meatless - 370.00 Calories.</w:t>
             </w:r>
+            <w:bookmarkEnd w:id="41"/>
           </w:p>
         </w:tc>
       </w:tr>
@@ -5226,6 +5294,8 @@
                 <w:noProof/>
               </w:rPr>
             </w:pPr>
+            <w:bookmarkStart w:id="42" w:name="OLE_LINK50"/>
+            <w:bookmarkStart w:id="43" w:name="OLE_LINK51"/>
             <w:r>
               <w:rPr>
                 <w:rFonts w:ascii="Consolas" w:hAnsi="Consolas"/>
@@ -5245,6 +5315,8 @@
               </w:rPr>
               <w:t>].</w:t>
             </w:r>
+            <w:bookmarkEnd w:id="42"/>
+            <w:bookmarkEnd w:id="43"/>
           </w:p>
         </w:tc>
       </w:tr>
@@ -5983,16 +6055,16 @@
         </w:rPr>
         <w:t>"</w:t>
       </w:r>
-      <w:bookmarkStart w:id="17" w:name="OLE_LINK12"/>
-      <w:bookmarkStart w:id="18" w:name="OLE_LINK13"/>
+      <w:bookmarkStart w:id="44" w:name="OLE_LINK12"/>
+      <w:bookmarkStart w:id="45" w:name="OLE_LINK13"/>
       <w:r>
         <w:rPr>
           <w:rStyle w:val="CodeChar"/>
         </w:rPr>
         <w:t>A name should not be empty.</w:t>
       </w:r>
-      <w:bookmarkEnd w:id="17"/>
-      <w:bookmarkEnd w:id="18"/>
+      <w:bookmarkEnd w:id="44"/>
+      <w:bookmarkEnd w:id="45"/>
       <w:r>
         <w:rPr>
           <w:rStyle w:val="CodeChar"/>
@@ -6036,16 +6108,16 @@
         </w:rPr>
         <w:t xml:space="preserve"> </w:t>
       </w:r>
-      <w:bookmarkStart w:id="19" w:name="OLE_LINK10"/>
-      <w:bookmarkStart w:id="20" w:name="OLE_LINK11"/>
+      <w:bookmarkStart w:id="46" w:name="OLE_LINK10"/>
+      <w:bookmarkStart w:id="47" w:name="OLE_LINK11"/>
       <w:r>
         <w:rPr>
           <w:rStyle w:val="CodeChar"/>
         </w:rPr>
         <w:t>should be between 0 and 100.</w:t>
       </w:r>
-      <w:bookmarkEnd w:id="19"/>
-      <w:bookmarkEnd w:id="20"/>
+      <w:bookmarkEnd w:id="46"/>
+      <w:bookmarkEnd w:id="47"/>
       <w:r>
         <w:rPr>
           <w:rStyle w:val="CodeChar"/>
@@ -6076,8 +6148,8 @@
         </w:rPr>
         <w:t>"</w:t>
       </w:r>
-      <w:bookmarkStart w:id="21" w:name="OLE_LINK14"/>
-      <w:bookmarkStart w:id="22" w:name="OLE_LINK15"/>
+      <w:bookmarkStart w:id="48" w:name="OLE_LINK14"/>
+      <w:bookmarkStart w:id="49" w:name="OLE_LINK15"/>
       <w:r>
         <w:rPr>
           <w:rStyle w:val="CodeChar"/>
@@ -6090,8 +6162,8 @@
         </w:rPr>
         <w:t xml:space="preserve"> team.</w:t>
       </w:r>
-      <w:bookmarkEnd w:id="21"/>
-      <w:bookmarkEnd w:id="22"/>
+      <w:bookmarkEnd w:id="48"/>
+      <w:bookmarkEnd w:id="49"/>
       <w:r>
         <w:rPr>
           <w:rStyle w:val="CodeChar"/>
@@ -6161,8 +6233,8 @@
         </w:rPr>
         <w:t>"</w:t>
       </w:r>
-      <w:bookmarkStart w:id="23" w:name="OLE_LINK16"/>
-      <w:bookmarkStart w:id="24" w:name="OLE_LINK17"/>
+      <w:bookmarkStart w:id="50" w:name="OLE_LINK16"/>
+      <w:bookmarkStart w:id="51" w:name="OLE_LINK17"/>
       <w:r>
         <w:rPr>
           <w:rStyle w:val="CodeChar"/>
@@ -6175,8 +6247,8 @@
         </w:rPr>
         <w:t xml:space="preserve"> does not exist.</w:t>
       </w:r>
-      <w:bookmarkEnd w:id="23"/>
-      <w:bookmarkEnd w:id="24"/>
+      <w:bookmarkEnd w:id="50"/>
+      <w:bookmarkEnd w:id="51"/>
       <w:r>
         <w:rPr>
           <w:rStyle w:val="CodeChar"/>
@@ -6585,6 +6657,7 @@
                 <w:noProof/>
               </w:rPr>
             </w:pPr>
+            <w:bookmarkStart w:id="52" w:name="_GoBack"/>
             <w:r>
               <w:rPr>
                 <w:rFonts w:ascii="Consolas" w:hAnsi="Consolas" w:cs="Consolas"/>
@@ -6686,6 +6759,7 @@
               </w:rPr>
               <w:t>END</w:t>
             </w:r>
+            <w:bookmarkEnd w:id="52"/>
           </w:p>
         </w:tc>
         <w:tc>
@@ -8667,7 +8741,7 @@
                               <w:sz w:val="18"/>
                               <w:szCs w:val="18"/>
                             </w:rPr>
-                            <w:t>3</w:t>
+                            <w:t>7</w:t>
                           </w:r>
                           <w:r>
                             <w:rPr>
@@ -8789,7 +8863,7 @@
                         <w:sz w:val="18"/>
                         <w:szCs w:val="18"/>
                       </w:rPr>
-                      <w:t>3</w:t>
+                      <w:t>7</w:t>
                     </w:r>
                     <w:r>
                       <w:rPr>
@@ -12080,7 +12154,7 @@
 </file>
 
 <file path=customXml/itemProps1.xml><?xml version="1.0" encoding="utf-8"?>
-<ds:datastoreItem xmlns:ds="http://schemas.openxmlformats.org/officeDocument/2006/customXml" ds:itemID="{3F728920-D5B2-4F00-94E2-3C4513D61DAE}">
+<ds:datastoreItem xmlns:ds="http://schemas.openxmlformats.org/officeDocument/2006/customXml" ds:itemID="{96BF429E-11B7-48A9-92D7-C27EC3B77AC1}">
   <ds:schemaRefs>
     <ds:schemaRef ds:uri="http://schemas.openxmlformats.org/officeDocument/2006/bibliography"/>
   </ds:schemaRefs>

</xml_diff>